<commit_message>
[create] course entity, repositoy, service
</commit_message>
<xml_diff>
--- a/src/doc/requirements.docx
+++ b/src/doc/requirements.docx
@@ -1742,6 +1742,81 @@
               <w:rPr>
                 <w:sz w:val="12"/>
                 <w:szCs w:val="12"/>
+                <w:lang w:val="vi-VN"/>
+              </w:rPr>
+            </w:pPr>
+            <w:r>
+              <w:rPr>
+                <w:sz w:val="12"/>
+                <w:szCs w:val="12"/>
+              </w:rPr>
+              <w:t>Params</w:t>
+            </w:r>
+            <w:r>
+              <w:rPr>
+                <w:sz w:val="12"/>
+                <w:szCs w:val="12"/>
+                <w:lang w:val="vi-VN"/>
+              </w:rPr>
+              <w:t>:</w:t>
+            </w:r>
+          </w:p>
+          <w:p>
+            <w:pPr>
+              <w:pStyle w:val="oancuaDanhsach"/>
+              <w:ind w:left="0"/>
+              <w:rPr>
+                <w:sz w:val="12"/>
+                <w:szCs w:val="12"/>
+                <w:lang w:val="vi-VN"/>
+              </w:rPr>
+            </w:pPr>
+            <w:r>
+              <w:rPr>
+                <w:sz w:val="12"/>
+                <w:szCs w:val="12"/>
+                <w:lang w:val="vi-VN"/>
+              </w:rPr>
+              <w:t>pageNumber: number</w:t>
+            </w:r>
+          </w:p>
+          <w:p>
+            <w:pPr>
+              <w:pStyle w:val="oancuaDanhsach"/>
+              <w:ind w:left="0"/>
+              <w:rPr>
+                <w:sz w:val="12"/>
+                <w:szCs w:val="12"/>
+                <w:lang w:val="vi-VN"/>
+              </w:rPr>
+            </w:pPr>
+            <w:r>
+              <w:rPr>
+                <w:sz w:val="12"/>
+                <w:szCs w:val="12"/>
+                <w:lang w:val="vi-VN"/>
+              </w:rPr>
+              <w:t>pageSize: number</w:t>
+            </w:r>
+          </w:p>
+          <w:p>
+            <w:pPr>
+              <w:pStyle w:val="oancuaDanhsach"/>
+              <w:ind w:left="0"/>
+              <w:rPr>
+                <w:sz w:val="12"/>
+                <w:szCs w:val="12"/>
+                <w:lang w:val="vi-VN"/>
+              </w:rPr>
+            </w:pPr>
+          </w:p>
+          <w:p>
+            <w:pPr>
+              <w:pStyle w:val="oancuaDanhsach"/>
+              <w:ind w:left="0"/>
+              <w:rPr>
+                <w:sz w:val="12"/>
+                <w:szCs w:val="12"/>
               </w:rPr>
             </w:pPr>
             <w:r>
@@ -2149,6 +2224,80 @@
               <w:rPr>
                 <w:sz w:val="12"/>
                 <w:szCs w:val="12"/>
+                <w:lang w:val="vi-VN"/>
+              </w:rPr>
+            </w:pPr>
+            <w:r>
+              <w:rPr>
+                <w:sz w:val="12"/>
+                <w:szCs w:val="12"/>
+              </w:rPr>
+              <w:t>Params</w:t>
+            </w:r>
+            <w:r>
+              <w:rPr>
+                <w:sz w:val="12"/>
+                <w:szCs w:val="12"/>
+                <w:lang w:val="vi-VN"/>
+              </w:rPr>
+              <w:t>:</w:t>
+            </w:r>
+          </w:p>
+          <w:p>
+            <w:pPr>
+              <w:pStyle w:val="oancuaDanhsach"/>
+              <w:ind w:left="0"/>
+              <w:rPr>
+                <w:sz w:val="12"/>
+                <w:szCs w:val="12"/>
+                <w:lang w:val="vi-VN"/>
+              </w:rPr>
+            </w:pPr>
+            <w:r>
+              <w:rPr>
+                <w:sz w:val="12"/>
+                <w:szCs w:val="12"/>
+                <w:lang w:val="vi-VN"/>
+              </w:rPr>
+              <w:t>pageNumber: number</w:t>
+            </w:r>
+          </w:p>
+          <w:p>
+            <w:pPr>
+              <w:pStyle w:val="oancuaDanhsach"/>
+              <w:ind w:left="0"/>
+              <w:rPr>
+                <w:sz w:val="12"/>
+                <w:szCs w:val="12"/>
+                <w:lang w:val="vi-VN"/>
+              </w:rPr>
+            </w:pPr>
+            <w:r>
+              <w:rPr>
+                <w:sz w:val="12"/>
+                <w:szCs w:val="12"/>
+                <w:lang w:val="vi-VN"/>
+              </w:rPr>
+              <w:t>pageSize: number</w:t>
+            </w:r>
+          </w:p>
+          <w:p>
+            <w:pPr>
+              <w:pStyle w:val="oancuaDanhsach"/>
+              <w:ind w:left="0"/>
+              <w:rPr>
+                <w:sz w:val="12"/>
+                <w:szCs w:val="12"/>
+              </w:rPr>
+            </w:pPr>
+          </w:p>
+          <w:p>
+            <w:pPr>
+              <w:pStyle w:val="oancuaDanhsach"/>
+              <w:ind w:left="0"/>
+              <w:rPr>
+                <w:sz w:val="12"/>
+                <w:szCs w:val="12"/>
               </w:rPr>
             </w:pPr>
             <w:r>
@@ -2387,12 +2536,6 @@
                 <w:szCs w:val="12"/>
               </w:rPr>
               <w:br/>
-            </w:r>
-            <w:r>
-              <w:rPr>
-                <w:sz w:val="12"/>
-                <w:szCs w:val="12"/>
-              </w:rPr>
               <w:t>}]</w:t>
             </w:r>
           </w:p>
@@ -2501,6 +2644,81 @@
               <w:rPr>
                 <w:sz w:val="12"/>
                 <w:szCs w:val="12"/>
+                <w:lang w:val="vi-VN"/>
+              </w:rPr>
+            </w:pPr>
+            <w:r>
+              <w:rPr>
+                <w:sz w:val="12"/>
+                <w:szCs w:val="12"/>
+              </w:rPr>
+              <w:t>Params</w:t>
+            </w:r>
+            <w:r>
+              <w:rPr>
+                <w:sz w:val="12"/>
+                <w:szCs w:val="12"/>
+                <w:lang w:val="vi-VN"/>
+              </w:rPr>
+              <w:t>:</w:t>
+            </w:r>
+          </w:p>
+          <w:p>
+            <w:pPr>
+              <w:pStyle w:val="oancuaDanhsach"/>
+              <w:ind w:left="0"/>
+              <w:rPr>
+                <w:sz w:val="12"/>
+                <w:szCs w:val="12"/>
+                <w:lang w:val="vi-VN"/>
+              </w:rPr>
+            </w:pPr>
+            <w:r>
+              <w:rPr>
+                <w:sz w:val="12"/>
+                <w:szCs w:val="12"/>
+                <w:lang w:val="vi-VN"/>
+              </w:rPr>
+              <w:t>pageNumber: number</w:t>
+            </w:r>
+          </w:p>
+          <w:p>
+            <w:pPr>
+              <w:pStyle w:val="oancuaDanhsach"/>
+              <w:ind w:left="0"/>
+              <w:rPr>
+                <w:sz w:val="12"/>
+                <w:szCs w:val="12"/>
+                <w:lang w:val="vi-VN"/>
+              </w:rPr>
+            </w:pPr>
+            <w:r>
+              <w:rPr>
+                <w:sz w:val="12"/>
+                <w:szCs w:val="12"/>
+                <w:lang w:val="vi-VN"/>
+              </w:rPr>
+              <w:t>pageSize: number</w:t>
+            </w:r>
+          </w:p>
+          <w:p>
+            <w:pPr>
+              <w:pStyle w:val="oancuaDanhsach"/>
+              <w:ind w:left="0"/>
+              <w:rPr>
+                <w:sz w:val="12"/>
+                <w:szCs w:val="12"/>
+                <w:lang w:val="vi-VN"/>
+              </w:rPr>
+            </w:pPr>
+          </w:p>
+          <w:p>
+            <w:pPr>
+              <w:pStyle w:val="oancuaDanhsach"/>
+              <w:ind w:left="0"/>
+              <w:rPr>
+                <w:sz w:val="12"/>
+                <w:szCs w:val="12"/>
               </w:rPr>
             </w:pPr>
             <w:r>
@@ -2734,7 +2952,14 @@
                 <w:sz w:val="12"/>
                 <w:szCs w:val="12"/>
               </w:rPr>
-              <w:t>boughtNumber: number</w:t>
+              <w:t>bought</w:t>
+            </w:r>
+            <w:r>
+              <w:rPr>
+                <w:sz w:val="12"/>
+                <w:szCs w:val="12"/>
+              </w:rPr>
+              <w:t>Number: number</w:t>
             </w:r>
           </w:p>
           <w:p>
@@ -2785,61 +3010,6 @@
                 <w:sz w:val="12"/>
                 <w:szCs w:val="12"/>
               </w:rPr>
-              <w:t>DetailDescriptionId: number</w:t>
-            </w:r>
-          </w:p>
-          <w:p>
-            <w:pPr>
-              <w:pStyle w:val="oancuaDanhsach"/>
-              <w:ind w:left="0"/>
-              <w:rPr>
-                <w:sz w:val="12"/>
-                <w:szCs w:val="12"/>
-              </w:rPr>
-            </w:pPr>
-            <w:r>
-              <w:rPr>
-                <w:sz w:val="12"/>
-                <w:szCs w:val="12"/>
-              </w:rPr>
-              <w:t>courseContent</w:t>
-            </w:r>
-            <w:r>
-              <w:rPr>
-                <w:sz w:val="12"/>
-                <w:szCs w:val="12"/>
-              </w:rPr>
-              <w:t>Id</w:t>
-            </w:r>
-            <w:r>
-              <w:rPr>
-                <w:sz w:val="12"/>
-                <w:szCs w:val="12"/>
-              </w:rPr>
-              <w:t xml:space="preserve">: </w:t>
-            </w:r>
-            <w:r>
-              <w:rPr>
-                <w:sz w:val="12"/>
-                <w:szCs w:val="12"/>
-              </w:rPr>
-              <w:t>string</w:t>
-            </w:r>
-          </w:p>
-          <w:p>
-            <w:pPr>
-              <w:pStyle w:val="oancuaDanhsach"/>
-              <w:ind w:left="0"/>
-              <w:rPr>
-                <w:sz w:val="12"/>
-                <w:szCs w:val="12"/>
-              </w:rPr>
-            </w:pPr>
-            <w:r>
-              <w:rPr>
-                <w:sz w:val="12"/>
-                <w:szCs w:val="12"/>
-              </w:rPr>
               <w:t>teacherId: number</w:t>
             </w:r>
           </w:p>
@@ -2857,7 +3027,7 @@
                 <w:sz w:val="12"/>
                 <w:szCs w:val="12"/>
               </w:rPr>
-              <w:t>evaluation</w:t>
+              <w:t>rank</w:t>
             </w:r>
             <w:r>
               <w:rPr>
@@ -2881,38 +3051,38 @@
                 <w:sz w:val="12"/>
                 <w:szCs w:val="12"/>
               </w:rPr>
+              <w:t>status: string (use, unuse</w:t>
+            </w:r>
+            <w:r>
+              <w:rPr>
+                <w:sz w:val="12"/>
+                <w:szCs w:val="12"/>
+              </w:rPr>
+              <w:t>, delete</w:t>
+            </w:r>
+            <w:r>
+              <w:rPr>
+                <w:sz w:val="12"/>
+                <w:szCs w:val="12"/>
+              </w:rPr>
+              <w:t>)</w:t>
+            </w:r>
+          </w:p>
+          <w:p>
+            <w:pPr>
+              <w:pStyle w:val="oancuaDanhsach"/>
+              <w:ind w:left="0"/>
+              <w:rPr>
+                <w:sz w:val="12"/>
+                <w:szCs w:val="12"/>
+              </w:rPr>
+            </w:pPr>
+            <w:r>
+              <w:rPr>
+                <w:sz w:val="12"/>
+                <w:szCs w:val="12"/>
+              </w:rPr>
               <w:lastRenderedPageBreak/>
-              <w:t>status: string (use, unuse</w:t>
-            </w:r>
-            <w:r>
-              <w:rPr>
-                <w:sz w:val="12"/>
-                <w:szCs w:val="12"/>
-              </w:rPr>
-              <w:t>, delete</w:t>
-            </w:r>
-            <w:r>
-              <w:rPr>
-                <w:sz w:val="12"/>
-                <w:szCs w:val="12"/>
-              </w:rPr>
-              <w:t>)</w:t>
-            </w:r>
-          </w:p>
-          <w:p>
-            <w:pPr>
-              <w:pStyle w:val="oancuaDanhsach"/>
-              <w:ind w:left="0"/>
-              <w:rPr>
-                <w:sz w:val="12"/>
-                <w:szCs w:val="12"/>
-              </w:rPr>
-            </w:pPr>
-            <w:r>
-              <w:rPr>
-                <w:sz w:val="12"/>
-                <w:szCs w:val="12"/>
-              </w:rPr>
               <w:t>}]</w:t>
             </w:r>
           </w:p>
@@ -3422,7 +3592,27 @@
                 <w:szCs w:val="12"/>
               </w:rPr>
               <w:br/>
-              <w:t xml:space="preserve">courseContent: </w:t>
+            </w:r>
+            <w:r>
+              <w:rPr>
+                <w:sz w:val="12"/>
+                <w:szCs w:val="12"/>
+              </w:rPr>
+              <w:t>sessions</w:t>
+            </w:r>
+            <w:r>
+              <w:rPr>
+                <w:sz w:val="12"/>
+                <w:szCs w:val="12"/>
+              </w:rPr>
+              <w:t xml:space="preserve">: </w:t>
+            </w:r>
+            <w:r>
+              <w:rPr>
+                <w:sz w:val="12"/>
+                <w:szCs w:val="12"/>
+              </w:rPr>
+              <w:t>List&lt;Session&gt;</w:t>
             </w:r>
           </w:p>
         </w:tc>
@@ -3609,7 +3799,6 @@
               <w:pStyle w:val="oancuaDanhsach"/>
               <w:ind w:left="0"/>
               <w:rPr>
-                <w:b/>
                 <w:sz w:val="12"/>
                 <w:szCs w:val="12"/>
               </w:rPr>
@@ -3645,6 +3834,24 @@
               <w:br/>
               <w:t>status: string</w:t>
             </w:r>
+          </w:p>
+          <w:p>
+            <w:pPr>
+              <w:pStyle w:val="oancuaDanhsach"/>
+              <w:ind w:left="0"/>
+              <w:rPr>
+                <w:b/>
+                <w:sz w:val="12"/>
+                <w:szCs w:val="12"/>
+              </w:rPr>
+            </w:pPr>
+            <w:r>
+              <w:rPr>
+                <w:sz w:val="12"/>
+                <w:szCs w:val="12"/>
+              </w:rPr>
+              <w:t>textContent: string</w:t>
+            </w:r>
             <w:r>
               <w:rPr>
                 <w:sz w:val="12"/>
@@ -3657,14 +3864,7 @@
                 <w:sz w:val="12"/>
                 <w:szCs w:val="12"/>
               </w:rPr>
-              <w:t>courseContent:</w:t>
-            </w:r>
-            <w:r>
-              <w:rPr>
-                <w:sz w:val="12"/>
-                <w:szCs w:val="12"/>
-              </w:rPr>
-              <w:t>string</w:t>
+              <w:t>sessions: List&lt;Session&gt;</w:t>
             </w:r>
           </w:p>
         </w:tc>
@@ -3773,9 +3973,16 @@
               <w:rPr>
                 <w:sz w:val="12"/>
                 <w:szCs w:val="12"/>
-                <w:lang w:val="vi-VN"/>
-              </w:rPr>
-              <w:t>Comments?courseId=””</w:t>
+              </w:rPr>
+              <w:t>Evaludation</w:t>
+            </w:r>
+            <w:r>
+              <w:rPr>
+                <w:sz w:val="12"/>
+                <w:szCs w:val="12"/>
+                <w:lang w:val="vi-VN"/>
+              </w:rPr>
+              <w:t>s</w:t>
             </w:r>
           </w:p>
         </w:tc>
@@ -3829,6 +4036,7 @@
               <w:rPr>
                 <w:sz w:val="12"/>
                 <w:szCs w:val="12"/>
+                <w:lang w:val="vi-VN"/>
               </w:rPr>
             </w:pPr>
             <w:r>
@@ -3837,6 +4045,14 @@
                 <w:szCs w:val="12"/>
               </w:rPr>
               <w:t>courseId</w:t>
+            </w:r>
+            <w:r>
+              <w:rPr>
+                <w:sz w:val="12"/>
+                <w:szCs w:val="12"/>
+                <w:lang w:val="vi-VN"/>
+              </w:rPr>
+              <w:t>:number</w:t>
             </w:r>
           </w:p>
         </w:tc>
@@ -3852,8 +4068,87 @@
               <w:rPr>
                 <w:sz w:val="12"/>
                 <w:szCs w:val="12"/>
-              </w:rPr>
-            </w:pPr>
+                <w:lang w:val="vi-VN"/>
+              </w:rPr>
+            </w:pPr>
+            <w:r>
+              <w:rPr>
+                <w:sz w:val="12"/>
+                <w:szCs w:val="12"/>
+              </w:rPr>
+              <w:t>Total</w:t>
+            </w:r>
+            <w:r>
+              <w:rPr>
+                <w:sz w:val="12"/>
+                <w:szCs w:val="12"/>
+                <w:lang w:val="vi-VN"/>
+              </w:rPr>
+              <w:t>: number</w:t>
+            </w:r>
+          </w:p>
+          <w:p>
+            <w:pPr>
+              <w:pStyle w:val="oancuaDanhsach"/>
+              <w:ind w:left="0"/>
+              <w:rPr>
+                <w:sz w:val="12"/>
+                <w:szCs w:val="12"/>
+                <w:lang w:val="vi-VN"/>
+              </w:rPr>
+            </w:pPr>
+            <w:r>
+              <w:rPr>
+                <w:sz w:val="12"/>
+                <w:szCs w:val="12"/>
+                <w:lang w:val="vi-VN"/>
+              </w:rPr>
+              <w:t>pageNumber: number</w:t>
+            </w:r>
+          </w:p>
+          <w:p>
+            <w:pPr>
+              <w:pStyle w:val="oancuaDanhsach"/>
+              <w:ind w:left="0"/>
+              <w:rPr>
+                <w:sz w:val="12"/>
+                <w:szCs w:val="12"/>
+                <w:lang w:val="vi-VN"/>
+              </w:rPr>
+            </w:pPr>
+            <w:r>
+              <w:rPr>
+                <w:sz w:val="12"/>
+                <w:szCs w:val="12"/>
+                <w:lang w:val="vi-VN"/>
+              </w:rPr>
+              <w:t>pageSize: number</w:t>
+            </w:r>
+          </w:p>
+          <w:p>
+            <w:pPr>
+              <w:pStyle w:val="oancuaDanhsach"/>
+              <w:ind w:left="0"/>
+              <w:rPr>
+                <w:sz w:val="12"/>
+                <w:szCs w:val="12"/>
+              </w:rPr>
+            </w:pPr>
+            <w:r>
+              <w:rPr>
+                <w:sz w:val="12"/>
+                <w:szCs w:val="12"/>
+              </w:rPr>
+              <w:t>evaluations</w:t>
+            </w:r>
+            <w:r>
+              <w:rPr>
+                <w:sz w:val="12"/>
+                <w:szCs w:val="12"/>
+                <w:lang w:val="vi-VN"/>
+              </w:rPr>
+              <w:t>:</w:t>
+            </w:r>
             <w:r>
               <w:rPr>
                 <w:sz w:val="12"/>
@@ -3871,6 +4166,32 @@
                 <w:szCs w:val="12"/>
               </w:rPr>
             </w:pPr>
+          </w:p>
+          <w:p>
+            <w:pPr>
+              <w:pStyle w:val="oancuaDanhsach"/>
+              <w:ind w:left="0"/>
+              <w:rPr>
+                <w:sz w:val="12"/>
+                <w:szCs w:val="12"/>
+              </w:rPr>
+            </w:pPr>
+            <w:r>
+              <w:rPr>
+                <w:sz w:val="12"/>
+                <w:szCs w:val="12"/>
+              </w:rPr>
+              <w:t>student:{</w:t>
+            </w:r>
+          </w:p>
+          <w:p>
+            <w:pPr>
+              <w:ind w:left="720"/>
+              <w:rPr>
+                <w:sz w:val="12"/>
+                <w:szCs w:val="12"/>
+              </w:rPr>
+            </w:pPr>
             <w:r>
               <w:rPr>
                 <w:sz w:val="12"/>
@@ -3881,6 +4202,62 @@
           </w:p>
           <w:p>
             <w:pPr>
+              <w:ind w:left="720"/>
+              <w:rPr>
+                <w:sz w:val="12"/>
+                <w:szCs w:val="12"/>
+              </w:rPr>
+            </w:pPr>
+            <w:r>
+              <w:rPr>
+                <w:sz w:val="12"/>
+                <w:szCs w:val="12"/>
+              </w:rPr>
+              <w:t>country: string,</w:t>
+            </w:r>
+          </w:p>
+          <w:p>
+            <w:pPr>
+              <w:ind w:left="720"/>
+              <w:rPr>
+                <w:sz w:val="12"/>
+                <w:szCs w:val="12"/>
+              </w:rPr>
+            </w:pPr>
+            <w:r>
+              <w:rPr>
+                <w:sz w:val="12"/>
+                <w:szCs w:val="12"/>
+              </w:rPr>
+              <w:t>picture: file</w:t>
+            </w:r>
+          </w:p>
+          <w:p>
+            <w:pPr>
+              <w:rPr>
+                <w:sz w:val="12"/>
+                <w:szCs w:val="12"/>
+              </w:rPr>
+            </w:pPr>
+          </w:p>
+          <w:p>
+            <w:pPr>
+              <w:pStyle w:val="oancuaDanhsach"/>
+              <w:rPr>
+                <w:sz w:val="12"/>
+                <w:szCs w:val="12"/>
+              </w:rPr>
+            </w:pPr>
+            <w:r>
+              <w:rPr>
+                <w:sz w:val="12"/>
+                <w:szCs w:val="12"/>
+              </w:rPr>
+              <w:t>}</w:t>
+            </w:r>
+          </w:p>
+          <w:p>
+            <w:pPr>
               <w:pStyle w:val="oancuaDanhsach"/>
               <w:ind w:left="0"/>
               <w:rPr>
@@ -3941,7 +4318,7 @@
                 <w:sz w:val="12"/>
                 <w:szCs w:val="12"/>
               </w:rPr>
-              <w:t>role:string</w:t>
+              <w:t>rank:number</w:t>
             </w:r>
           </w:p>
           <w:p>
@@ -4206,6 +4583,8 @@
                 <w:szCs w:val="12"/>
               </w:rPr>
             </w:pPr>
+            <w:bookmarkStart w:id="0" w:name="_GoBack"/>
+            <w:bookmarkEnd w:id="0"/>
           </w:p>
         </w:tc>
       </w:tr>
@@ -4253,6 +4632,7 @@
               <w:rPr>
                 <w:sz w:val="12"/>
                 <w:szCs w:val="12"/>
+                <w:lang w:val="vi-VN"/>
               </w:rPr>
             </w:pPr>
             <w:r>
@@ -4267,7 +4647,22 @@
                 <w:sz w:val="12"/>
                 <w:szCs w:val="12"/>
               </w:rPr>
-              <w:t>ourse?id=”courseId”</w:t>
+              <w:t>ours</w:t>
+            </w:r>
+            <w:r>
+              <w:rPr>
+                <w:sz w:val="12"/>
+                <w:szCs w:val="12"/>
+              </w:rPr>
+              <w:t>e</w:t>
+            </w:r>
+            <w:r>
+              <w:rPr>
+                <w:sz w:val="12"/>
+                <w:szCs w:val="12"/>
+                <w:lang w:val="vi-VN"/>
+              </w:rPr>
+              <w:t>?</w:t>
             </w:r>
           </w:p>
         </w:tc>
@@ -4461,23 +4856,6 @@
                 <w:sz w:val="12"/>
                 <w:szCs w:val="12"/>
               </w:rPr>
-              <w:t>courseContentId: string</w:t>
-            </w:r>
-          </w:p>
-          <w:p>
-            <w:pPr>
-              <w:pStyle w:val="oancuaDanhsach"/>
-              <w:ind w:left="0"/>
-              <w:rPr>
-                <w:sz w:val="12"/>
-                <w:szCs w:val="12"/>
-              </w:rPr>
-            </w:pPr>
-            <w:r>
-              <w:rPr>
-                <w:sz w:val="12"/>
-                <w:szCs w:val="12"/>
-              </w:rPr>
               <w:t>teacherId: number</w:t>
             </w:r>
           </w:p>
@@ -4495,24 +4873,65 @@
                 <w:sz w:val="12"/>
                 <w:szCs w:val="12"/>
               </w:rPr>
-              <w:t>evaluation: number</w:t>
-            </w:r>
-          </w:p>
-          <w:p>
-            <w:pPr>
-              <w:pStyle w:val="oancuaDanhsach"/>
-              <w:ind w:left="0"/>
-              <w:rPr>
-                <w:sz w:val="12"/>
-                <w:szCs w:val="12"/>
-              </w:rPr>
-            </w:pPr>
-            <w:r>
-              <w:rPr>
-                <w:sz w:val="12"/>
-                <w:szCs w:val="12"/>
-              </w:rPr>
-              <w:t>status: string (use, unuse, delete)</w:t>
+              <w:t>rank</w:t>
+            </w:r>
+            <w:r>
+              <w:rPr>
+                <w:sz w:val="12"/>
+                <w:szCs w:val="12"/>
+              </w:rPr>
+              <w:t>: number</w:t>
+            </w:r>
+          </w:p>
+          <w:p>
+            <w:pPr>
+              <w:pStyle w:val="oancuaDanhsach"/>
+              <w:ind w:left="0"/>
+              <w:rPr>
+                <w:sz w:val="12"/>
+                <w:szCs w:val="12"/>
+              </w:rPr>
+            </w:pPr>
+            <w:r>
+              <w:rPr>
+                <w:sz w:val="12"/>
+                <w:szCs w:val="12"/>
+              </w:rPr>
+              <w:t xml:space="preserve">status: string </w:t>
+            </w:r>
+            <w:r>
+              <w:rPr>
+                <w:sz w:val="12"/>
+                <w:szCs w:val="12"/>
+              </w:rPr>
+              <w:br/>
+              <w:t>sessions: List &lt;Session&gt;</w:t>
+            </w:r>
+          </w:p>
+          <w:p>
+            <w:pPr>
+              <w:pStyle w:val="oancuaDanhsach"/>
+              <w:ind w:left="0"/>
+              <w:rPr>
+                <w:sz w:val="12"/>
+                <w:szCs w:val="12"/>
+                <w:lang w:val="vi-VN"/>
+              </w:rPr>
+            </w:pPr>
+            <w:r>
+              <w:rPr>
+                <w:sz w:val="12"/>
+                <w:szCs w:val="12"/>
+              </w:rPr>
+              <w:t>thumbnailPicture</w:t>
+            </w:r>
+            <w:r>
+              <w:rPr>
+                <w:sz w:val="12"/>
+                <w:szCs w:val="12"/>
+                <w:lang w:val="vi-VN"/>
+              </w:rPr>
+              <w:t>: file</w:t>
             </w:r>
           </w:p>
           <w:p>
@@ -4614,7 +5033,7 @@
                 <w:sz w:val="12"/>
                 <w:szCs w:val="12"/>
               </w:rPr>
-              <w:t>/getOngoingCourses?Id=”StudentId”</w:t>
+              <w:t>/getOngoingCourses?</w:t>
             </w:r>
           </w:p>
         </w:tc>
@@ -4691,8 +5110,196 @@
               <w:rPr>
                 <w:sz w:val="12"/>
                 <w:szCs w:val="12"/>
-              </w:rPr>
-            </w:pPr>
+                <w:lang w:val="vi-VN"/>
+              </w:rPr>
+            </w:pPr>
+            <w:r>
+              <w:rPr>
+                <w:sz w:val="12"/>
+                <w:szCs w:val="12"/>
+                <w:lang w:val="vi-VN"/>
+              </w:rPr>
+              <w:t>Total:number</w:t>
+            </w:r>
+            <w:r>
+              <w:rPr>
+                <w:sz w:val="12"/>
+                <w:szCs w:val="12"/>
+                <w:lang w:val="vi-VN"/>
+              </w:rPr>
+              <w:br/>
+              <w:t>pageNumber: number</w:t>
+            </w:r>
+          </w:p>
+          <w:p>
+            <w:pPr>
+              <w:pStyle w:val="oancuaDanhsach"/>
+              <w:ind w:left="0"/>
+              <w:rPr>
+                <w:sz w:val="12"/>
+                <w:szCs w:val="12"/>
+                <w:lang w:val="vi-VN"/>
+              </w:rPr>
+            </w:pPr>
+            <w:r>
+              <w:rPr>
+                <w:sz w:val="12"/>
+                <w:szCs w:val="12"/>
+                <w:lang w:val="vi-VN"/>
+              </w:rPr>
+              <w:t>pageSize: number</w:t>
+            </w:r>
+          </w:p>
+          <w:p>
+            <w:pPr>
+              <w:pStyle w:val="oancuaDanhsach"/>
+              <w:ind w:left="0"/>
+              <w:rPr>
+                <w:sz w:val="12"/>
+                <w:szCs w:val="12"/>
+                <w:lang w:val="vi-VN"/>
+              </w:rPr>
+            </w:pPr>
+            <w:r>
+              <w:rPr>
+                <w:sz w:val="12"/>
+                <w:szCs w:val="12"/>
+                <w:lang w:val="vi-VN"/>
+              </w:rPr>
+              <w:t>courses: [</w:t>
+            </w:r>
+            <w:r>
+              <w:rPr>
+                <w:sz w:val="12"/>
+                <w:szCs w:val="12"/>
+                <w:lang w:val="vi-VN"/>
+              </w:rPr>
+              <w:t>{</w:t>
+            </w:r>
+          </w:p>
+          <w:p>
+            <w:pPr>
+              <w:pStyle w:val="oancuaDanhsach"/>
+              <w:ind w:left="0"/>
+              <w:rPr>
+                <w:sz w:val="12"/>
+                <w:szCs w:val="12"/>
+                <w:lang w:val="vi-VN"/>
+              </w:rPr>
+            </w:pPr>
+            <w:r>
+              <w:rPr>
+                <w:sz w:val="12"/>
+                <w:szCs w:val="12"/>
+                <w:lang w:val="vi-VN"/>
+              </w:rPr>
+              <w:t>id: number</w:t>
+            </w:r>
+            <w:r>
+              <w:rPr>
+                <w:sz w:val="12"/>
+                <w:szCs w:val="12"/>
+                <w:lang w:val="vi-VN"/>
+              </w:rPr>
+              <w:br/>
+              <w:t>name:</w:t>
+            </w:r>
+            <w:r>
+              <w:rPr>
+                <w:sz w:val="12"/>
+                <w:szCs w:val="12"/>
+                <w:lang w:val="vi-VN"/>
+              </w:rPr>
+              <w:br/>
+              <w:t>shortDescirption</w:t>
+            </w:r>
+          </w:p>
+          <w:p>
+            <w:pPr>
+              <w:pStyle w:val="oancuaDanhsach"/>
+              <w:ind w:left="0"/>
+              <w:rPr>
+                <w:sz w:val="12"/>
+                <w:szCs w:val="12"/>
+                <w:lang w:val="vi-VN"/>
+              </w:rPr>
+            </w:pPr>
+            <w:r>
+              <w:rPr>
+                <w:sz w:val="12"/>
+                <w:szCs w:val="12"/>
+                <w:lang w:val="vi-VN"/>
+              </w:rPr>
+              <w:t>rank:</w:t>
+            </w:r>
+          </w:p>
+          <w:p>
+            <w:pPr>
+              <w:pStyle w:val="oancuaDanhsach"/>
+              <w:ind w:left="0"/>
+              <w:rPr>
+                <w:sz w:val="12"/>
+                <w:szCs w:val="12"/>
+                <w:lang w:val="vi-VN"/>
+              </w:rPr>
+            </w:pPr>
+            <w:r>
+              <w:rPr>
+                <w:sz w:val="12"/>
+                <w:szCs w:val="12"/>
+                <w:lang w:val="vi-VN"/>
+              </w:rPr>
+              <w:t>thumbnailPicture: file</w:t>
+            </w:r>
+          </w:p>
+          <w:p>
+            <w:pPr>
+              <w:pStyle w:val="oancuaDanhsach"/>
+              <w:ind w:left="0"/>
+              <w:rPr>
+                <w:sz w:val="12"/>
+                <w:szCs w:val="12"/>
+                <w:lang w:val="vi-VN"/>
+              </w:rPr>
+            </w:pPr>
+          </w:p>
+          <w:p>
+            <w:pPr>
+              <w:pStyle w:val="oancuaDanhsach"/>
+              <w:ind w:left="0"/>
+              <w:rPr>
+                <w:sz w:val="12"/>
+                <w:szCs w:val="12"/>
+                <w:lang w:val="vi-VN"/>
+              </w:rPr>
+            </w:pPr>
+          </w:p>
+          <w:p>
+            <w:pPr>
+              <w:pStyle w:val="oancuaDanhsach"/>
+              <w:ind w:left="0"/>
+              <w:rPr>
+                <w:sz w:val="12"/>
+                <w:szCs w:val="12"/>
+                <w:lang w:val="vi-VN"/>
+              </w:rPr>
+            </w:pPr>
+            <w:r>
+              <w:rPr>
+                <w:sz w:val="12"/>
+                <w:szCs w:val="12"/>
+                <w:lang w:val="vi-VN"/>
+              </w:rPr>
+              <w:t>}</w:t>
+            </w:r>
+            <w:r>
+              <w:rPr>
+                <w:sz w:val="12"/>
+                <w:szCs w:val="12"/>
+                <w:lang w:val="vi-VN"/>
+              </w:rPr>
+              <w:t>]</w:t>
+            </w:r>
           </w:p>
         </w:tc>
         <w:tc>
@@ -4762,13 +5369,6 @@
               </w:rPr>
               <w:t xml:space="preserve">/getViewingCourse? </w:t>
             </w:r>
-            <w:r>
-              <w:rPr>
-                <w:sz w:val="12"/>
-                <w:szCs w:val="12"/>
-              </w:rPr>
-              <w:t>Id=”StudentId”</w:t>
-            </w:r>
           </w:p>
         </w:tc>
         <w:tc>
@@ -4929,7 +5529,7 @@
                 <w:sz w:val="12"/>
                 <w:szCs w:val="12"/>
               </w:rPr>
-              <w:t>Courses?Id=”StudentId”</w:t>
+              <w:t>Courses?</w:t>
             </w:r>
           </w:p>
         </w:tc>
@@ -5091,7 +5691,7 @@
                 <w:sz w:val="12"/>
                 <w:szCs w:val="12"/>
               </w:rPr>
-              <w:t>/student?id=”StudentId”</w:t>
+              <w:t>/student?</w:t>
             </w:r>
           </w:p>
         </w:tc>
@@ -5432,6 +6032,13 @@
                 <w:szCs w:val="12"/>
               </w:rPr>
             </w:pPr>
+            <w:r>
+              <w:rPr>
+                <w:sz w:val="12"/>
+                <w:szCs w:val="12"/>
+              </w:rPr>
+              <w:t>Get</w:t>
+            </w:r>
           </w:p>
         </w:tc>
         <w:tc>
@@ -5447,6 +6054,30 @@
                 <w:szCs w:val="12"/>
               </w:rPr>
             </w:pPr>
+            <w:r>
+              <w:rPr>
+                <w:sz w:val="12"/>
+                <w:szCs w:val="12"/>
+              </w:rPr>
+              <w:t>Params:</w:t>
+            </w:r>
+          </w:p>
+          <w:p>
+            <w:pPr>
+              <w:pStyle w:val="oancuaDanhsach"/>
+              <w:ind w:left="0"/>
+              <w:rPr>
+                <w:sz w:val="12"/>
+                <w:szCs w:val="12"/>
+              </w:rPr>
+            </w:pPr>
+            <w:r>
+              <w:rPr>
+                <w:sz w:val="12"/>
+                <w:szCs w:val="12"/>
+              </w:rPr>
+              <w:t>studentId: string</w:t>
+            </w:r>
           </w:p>
         </w:tc>
         <w:tc>
@@ -5461,8 +6092,33 @@
               <w:rPr>
                 <w:sz w:val="12"/>
                 <w:szCs w:val="12"/>
-              </w:rPr>
-            </w:pPr>
+                <w:lang w:val="vi-VN"/>
+              </w:rPr>
+            </w:pPr>
+            <w:r>
+              <w:rPr>
+                <w:sz w:val="12"/>
+                <w:szCs w:val="12"/>
+              </w:rPr>
+              <w:t>Total:number</w:t>
+            </w:r>
+          </w:p>
+          <w:p>
+            <w:pPr>
+              <w:pStyle w:val="oancuaDanhsach"/>
+              <w:ind w:left="0"/>
+              <w:rPr>
+                <w:sz w:val="12"/>
+                <w:szCs w:val="12"/>
+              </w:rPr>
+            </w:pPr>
+            <w:r>
+              <w:rPr>
+                <w:sz w:val="12"/>
+                <w:szCs w:val="12"/>
+              </w:rPr>
+              <w:t>{}</w:t>
+            </w:r>
           </w:p>
         </w:tc>
         <w:tc>
@@ -5485,6 +6141,169 @@
         <w:tc>
           <w:tcPr>
             <w:tcW w:w="631" w:type="dxa"/>
+            <w:vMerge w:val="restart"/>
+          </w:tcPr>
+          <w:p>
+            <w:pPr>
+              <w:pStyle w:val="oancuaDanhsach"/>
+              <w:ind w:left="0"/>
+              <w:rPr>
+                <w:sz w:val="12"/>
+                <w:szCs w:val="12"/>
+              </w:rPr>
+            </w:pPr>
+            <w:r>
+              <w:rPr>
+                <w:sz w:val="12"/>
+                <w:szCs w:val="12"/>
+              </w:rPr>
+              <w:t>9</w:t>
+            </w:r>
+          </w:p>
+        </w:tc>
+        <w:tc>
+          <w:tcPr>
+            <w:tcW w:w="921" w:type="dxa"/>
+            <w:vMerge w:val="restart"/>
+          </w:tcPr>
+          <w:p>
+            <w:pPr>
+              <w:pStyle w:val="oancuaDanhsach"/>
+              <w:ind w:left="0"/>
+              <w:rPr>
+                <w:sz w:val="12"/>
+                <w:szCs w:val="12"/>
+                <w:lang w:val="vi-VN"/>
+              </w:rPr>
+            </w:pPr>
+            <w:r>
+              <w:rPr>
+                <w:sz w:val="12"/>
+                <w:szCs w:val="12"/>
+              </w:rPr>
+              <w:t>Student</w:t>
+            </w:r>
+            <w:r>
+              <w:rPr>
+                <w:sz w:val="12"/>
+                <w:szCs w:val="12"/>
+                <w:lang w:val="vi-VN"/>
+              </w:rPr>
+              <w:t xml:space="preserve"> view course</w:t>
+            </w:r>
+          </w:p>
+        </w:tc>
+        <w:tc>
+          <w:tcPr>
+            <w:tcW w:w="2170" w:type="dxa"/>
+          </w:tcPr>
+          <w:p>
+            <w:pPr>
+              <w:pStyle w:val="oancuaDanhsach"/>
+              <w:ind w:left="0"/>
+              <w:rPr>
+                <w:sz w:val="12"/>
+                <w:szCs w:val="12"/>
+              </w:rPr>
+            </w:pPr>
+            <w:r>
+              <w:rPr>
+                <w:sz w:val="12"/>
+                <w:szCs w:val="12"/>
+                <w:lang w:val="vi-VN"/>
+              </w:rPr>
+              <w:t>/get</w:t>
+            </w:r>
+            <w:r>
+              <w:rPr>
+                <w:sz w:val="12"/>
+                <w:szCs w:val="12"/>
+              </w:rPr>
+              <w:t>CourseEvaludation</w:t>
+            </w:r>
+            <w:r>
+              <w:rPr>
+                <w:sz w:val="12"/>
+                <w:szCs w:val="12"/>
+                <w:lang w:val="vi-VN"/>
+              </w:rPr>
+              <w:t>s</w:t>
+            </w:r>
+          </w:p>
+        </w:tc>
+        <w:tc>
+          <w:tcPr>
+            <w:tcW w:w="613" w:type="dxa"/>
+          </w:tcPr>
+          <w:p>
+            <w:pPr>
+              <w:pStyle w:val="oancuaDanhsach"/>
+              <w:ind w:left="0"/>
+              <w:rPr>
+                <w:sz w:val="12"/>
+                <w:szCs w:val="12"/>
+              </w:rPr>
+            </w:pPr>
+            <w:r>
+              <w:rPr>
+                <w:sz w:val="12"/>
+                <w:szCs w:val="12"/>
+              </w:rPr>
+              <w:t>Get</w:t>
+            </w:r>
+          </w:p>
+        </w:tc>
+        <w:tc>
+          <w:tcPr>
+            <w:tcW w:w="1758" w:type="dxa"/>
+          </w:tcPr>
+          <w:p>
+            <w:pPr>
+              <w:pStyle w:val="oancuaDanhsach"/>
+              <w:ind w:left="0"/>
+              <w:rPr>
+                <w:sz w:val="12"/>
+                <w:szCs w:val="12"/>
+              </w:rPr>
+            </w:pPr>
+          </w:p>
+        </w:tc>
+        <w:tc>
+          <w:tcPr>
+            <w:tcW w:w="1778" w:type="dxa"/>
+            <w:gridSpan w:val="2"/>
+          </w:tcPr>
+          <w:p>
+            <w:pPr>
+              <w:pStyle w:val="oancuaDanhsach"/>
+              <w:ind w:left="0"/>
+              <w:rPr>
+                <w:sz w:val="12"/>
+                <w:szCs w:val="12"/>
+              </w:rPr>
+            </w:pPr>
+          </w:p>
+        </w:tc>
+        <w:tc>
+          <w:tcPr>
+            <w:tcW w:w="759" w:type="dxa"/>
+          </w:tcPr>
+          <w:p>
+            <w:pPr>
+              <w:pStyle w:val="oancuaDanhsach"/>
+              <w:ind w:left="0"/>
+              <w:rPr>
+                <w:sz w:val="12"/>
+                <w:szCs w:val="12"/>
+              </w:rPr>
+            </w:pPr>
+          </w:p>
+        </w:tc>
+      </w:tr>
+      <w:tr>
+        <w:tc>
+          <w:tcPr>
+            <w:tcW w:w="631" w:type="dxa"/>
             <w:vMerge/>
           </w:tcPr>
           <w:p>
@@ -5532,7 +6351,15 @@
                 <w:sz w:val="12"/>
                 <w:szCs w:val="12"/>
               </w:rPr>
-              <w:t>/getOngoingCourses?Id=”StudentId”</w:t>
+              <w:t>/course</w:t>
+            </w:r>
+            <w:r>
+              <w:rPr>
+                <w:sz w:val="12"/>
+                <w:szCs w:val="12"/>
+                <w:lang w:val="vi-VN"/>
+              </w:rPr>
+              <w:t>?</w:t>
             </w:r>
           </w:p>
         </w:tc>
@@ -5549,6 +6376,13 @@
                 <w:szCs w:val="12"/>
               </w:rPr>
             </w:pPr>
+            <w:r>
+              <w:rPr>
+                <w:sz w:val="12"/>
+                <w:szCs w:val="12"/>
+              </w:rPr>
+              <w:t>Get</w:t>
+            </w:r>
           </w:p>
         </w:tc>
         <w:tc>
@@ -5602,57 +6436,33 @@
         <w:tc>
           <w:tcPr>
             <w:tcW w:w="631" w:type="dxa"/>
-            <w:vMerge w:val="restart"/>
-          </w:tcPr>
-          <w:p>
-            <w:pPr>
-              <w:pStyle w:val="oancuaDanhsach"/>
-              <w:ind w:left="0"/>
-              <w:rPr>
-                <w:sz w:val="12"/>
-                <w:szCs w:val="12"/>
-              </w:rPr>
-            </w:pPr>
-            <w:bookmarkStart w:id="0" w:name="_GoBack" w:colFirst="0" w:colLast="0"/>
-            <w:r>
-              <w:rPr>
-                <w:sz w:val="12"/>
-                <w:szCs w:val="12"/>
-              </w:rPr>
-              <w:t>9</w:t>
-            </w:r>
+            <w:vMerge/>
+          </w:tcPr>
+          <w:p>
+            <w:pPr>
+              <w:pStyle w:val="oancuaDanhsach"/>
+              <w:ind w:left="0"/>
+              <w:rPr>
+                <w:sz w:val="12"/>
+                <w:szCs w:val="12"/>
+              </w:rPr>
+            </w:pPr>
           </w:p>
         </w:tc>
         <w:tc>
           <w:tcPr>
             <w:tcW w:w="921" w:type="dxa"/>
-            <w:vMerge w:val="restart"/>
-          </w:tcPr>
-          <w:p>
-            <w:pPr>
-              <w:pStyle w:val="oancuaDanhsach"/>
-              <w:ind w:left="0"/>
-              <w:rPr>
-                <w:sz w:val="12"/>
-                <w:szCs w:val="12"/>
-                <w:lang w:val="vi-VN"/>
-              </w:rPr>
-            </w:pPr>
-            <w:r>
-              <w:rPr>
-                <w:sz w:val="12"/>
-                <w:szCs w:val="12"/>
-              </w:rPr>
-              <w:t>Student</w:t>
-            </w:r>
-            <w:r>
-              <w:rPr>
-                <w:sz w:val="12"/>
-                <w:szCs w:val="12"/>
-                <w:lang w:val="vi-VN"/>
-              </w:rPr>
-              <w:t xml:space="preserve"> view course</w:t>
-            </w:r>
+            <w:vMerge/>
+          </w:tcPr>
+          <w:p>
+            <w:pPr>
+              <w:pStyle w:val="oancuaDanhsach"/>
+              <w:ind w:left="0"/>
+              <w:rPr>
+                <w:sz w:val="12"/>
+                <w:szCs w:val="12"/>
+              </w:rPr>
+            </w:pPr>
           </w:p>
         </w:tc>
         <w:tc>
@@ -5673,7 +6483,7 @@
                 <w:sz w:val="12"/>
                 <w:szCs w:val="12"/>
               </w:rPr>
-              <w:t>/getSumaryEvaluation?courseId=””</w:t>
+              <w:t>/getCourseSuggesstion? studentId=””</w:t>
             </w:r>
           </w:p>
         </w:tc>
@@ -5734,7 +6544,7 @@
                 <w:sz w:val="12"/>
                 <w:szCs w:val="12"/>
               </w:rPr>
-              <w:t>courseId: number</w:t>
+              <w:t>studentId:number</w:t>
             </w:r>
           </w:p>
         </w:tc>
@@ -5752,30 +6562,6 @@
                 <w:szCs w:val="12"/>
               </w:rPr>
             </w:pPr>
-            <w:r>
-              <w:rPr>
-                <w:sz w:val="12"/>
-                <w:szCs w:val="12"/>
-              </w:rPr>
-              <w:t>Stars: number</w:t>
-            </w:r>
-          </w:p>
-          <w:p>
-            <w:pPr>
-              <w:pStyle w:val="oancuaDanhsach"/>
-              <w:ind w:left="0"/>
-              <w:rPr>
-                <w:sz w:val="12"/>
-                <w:szCs w:val="12"/>
-              </w:rPr>
-            </w:pPr>
-            <w:r>
-              <w:rPr>
-                <w:sz w:val="12"/>
-                <w:szCs w:val="12"/>
-              </w:rPr>
-              <w:t>numberOfStudent: number</w:t>
-            </w:r>
           </w:p>
         </w:tc>
         <w:tc>
@@ -5794,7 +6580,6 @@
           </w:p>
         </w:tc>
       </w:tr>
-      <w:bookmarkEnd w:id="0"/>
       <w:tr>
         <w:tc>
           <w:tcPr>
@@ -5846,7 +6631,7 @@
                 <w:sz w:val="12"/>
                 <w:szCs w:val="12"/>
               </w:rPr>
-              <w:t>/getCourseContent?courseId=””</w:t>
+              <w:t>/getRelatedCourse?courseId</w:t>
             </w:r>
           </w:p>
         </w:tc>
@@ -5907,7 +6692,7 @@
                 <w:sz w:val="12"/>
                 <w:szCs w:val="12"/>
               </w:rPr>
-              <w:t>courseId:number</w:t>
+              <w:t>courseId: number</w:t>
             </w:r>
           </w:p>
         </w:tc>
@@ -5925,30 +6710,6 @@
                 <w:szCs w:val="12"/>
               </w:rPr>
             </w:pPr>
-            <w:r>
-              <w:rPr>
-                <w:sz w:val="12"/>
-                <w:szCs w:val="12"/>
-              </w:rPr>
-              <w:t>{</w:t>
-            </w:r>
-          </w:p>
-          <w:p>
-            <w:pPr>
-              <w:pStyle w:val="oancuaDanhsach"/>
-              <w:ind w:left="0"/>
-              <w:rPr>
-                <w:sz w:val="12"/>
-                <w:szCs w:val="12"/>
-              </w:rPr>
-            </w:pPr>
-            <w:r>
-              <w:rPr>
-                <w:sz w:val="12"/>
-                <w:szCs w:val="12"/>
-              </w:rPr>
-              <w:t>}</w:t>
-            </w:r>
           </w:p>
         </w:tc>
         <w:tc>
@@ -5971,7 +6732,6 @@
         <w:tc>
           <w:tcPr>
             <w:tcW w:w="631" w:type="dxa"/>
-            <w:vMerge/>
           </w:tcPr>
           <w:p>
             <w:pPr>
@@ -5987,7 +6747,6 @@
         <w:tc>
           <w:tcPr>
             <w:tcW w:w="921" w:type="dxa"/>
-            <w:vMerge/>
           </w:tcPr>
           <w:p>
             <w:pPr>
@@ -6018,14 +6777,7 @@
                 <w:sz w:val="12"/>
                 <w:szCs w:val="12"/>
               </w:rPr>
-              <w:t>/getCourseSuggesstion? studentId</w:t>
-            </w:r>
-            <w:r>
-              <w:rPr>
-                <w:sz w:val="12"/>
-                <w:szCs w:val="12"/>
-              </w:rPr>
-              <w:t>=””</w:t>
+              <w:t>getCategory</w:t>
             </w:r>
           </w:p>
         </w:tc>
@@ -6064,185 +6816,6 @@
                 <w:szCs w:val="12"/>
               </w:rPr>
             </w:pPr>
-            <w:r>
-              <w:rPr>
-                <w:sz w:val="12"/>
-                <w:szCs w:val="12"/>
-              </w:rPr>
-              <w:t>Params:</w:t>
-            </w:r>
-          </w:p>
-          <w:p>
-            <w:pPr>
-              <w:pStyle w:val="oancuaDanhsach"/>
-              <w:ind w:left="0"/>
-              <w:rPr>
-                <w:sz w:val="12"/>
-                <w:szCs w:val="12"/>
-              </w:rPr>
-            </w:pPr>
-            <w:r>
-              <w:rPr>
-                <w:sz w:val="12"/>
-                <w:szCs w:val="12"/>
-              </w:rPr>
-              <w:t>studentId</w:t>
-            </w:r>
-            <w:r>
-              <w:rPr>
-                <w:sz w:val="12"/>
-                <w:szCs w:val="12"/>
-              </w:rPr>
-              <w:t>:number</w:t>
-            </w:r>
-          </w:p>
-        </w:tc>
-        <w:tc>
-          <w:tcPr>
-            <w:tcW w:w="1778" w:type="dxa"/>
-            <w:gridSpan w:val="2"/>
-          </w:tcPr>
-          <w:p>
-            <w:pPr>
-              <w:pStyle w:val="oancuaDanhsach"/>
-              <w:ind w:left="0"/>
-              <w:rPr>
-                <w:sz w:val="12"/>
-                <w:szCs w:val="12"/>
-              </w:rPr>
-            </w:pPr>
-          </w:p>
-        </w:tc>
-        <w:tc>
-          <w:tcPr>
-            <w:tcW w:w="759" w:type="dxa"/>
-          </w:tcPr>
-          <w:p>
-            <w:pPr>
-              <w:pStyle w:val="oancuaDanhsach"/>
-              <w:ind w:left="0"/>
-              <w:rPr>
-                <w:sz w:val="12"/>
-                <w:szCs w:val="12"/>
-              </w:rPr>
-            </w:pPr>
-          </w:p>
-        </w:tc>
-      </w:tr>
-      <w:tr>
-        <w:tc>
-          <w:tcPr>
-            <w:tcW w:w="631" w:type="dxa"/>
-            <w:vMerge/>
-          </w:tcPr>
-          <w:p>
-            <w:pPr>
-              <w:pStyle w:val="oancuaDanhsach"/>
-              <w:ind w:left="0"/>
-              <w:rPr>
-                <w:sz w:val="12"/>
-                <w:szCs w:val="12"/>
-              </w:rPr>
-            </w:pPr>
-          </w:p>
-        </w:tc>
-        <w:tc>
-          <w:tcPr>
-            <w:tcW w:w="921" w:type="dxa"/>
-            <w:vMerge/>
-          </w:tcPr>
-          <w:p>
-            <w:pPr>
-              <w:pStyle w:val="oancuaDanhsach"/>
-              <w:ind w:left="0"/>
-              <w:rPr>
-                <w:sz w:val="12"/>
-                <w:szCs w:val="12"/>
-              </w:rPr>
-            </w:pPr>
-          </w:p>
-        </w:tc>
-        <w:tc>
-          <w:tcPr>
-            <w:tcW w:w="2170" w:type="dxa"/>
-          </w:tcPr>
-          <w:p>
-            <w:pPr>
-              <w:pStyle w:val="oancuaDanhsach"/>
-              <w:ind w:left="0"/>
-              <w:rPr>
-                <w:sz w:val="12"/>
-                <w:szCs w:val="12"/>
-              </w:rPr>
-            </w:pPr>
-            <w:r>
-              <w:rPr>
-                <w:sz w:val="12"/>
-                <w:szCs w:val="12"/>
-              </w:rPr>
-              <w:t>/getRelatedCourse?courseId</w:t>
-            </w:r>
-          </w:p>
-        </w:tc>
-        <w:tc>
-          <w:tcPr>
-            <w:tcW w:w="613" w:type="dxa"/>
-          </w:tcPr>
-          <w:p>
-            <w:pPr>
-              <w:pStyle w:val="oancuaDanhsach"/>
-              <w:ind w:left="0"/>
-              <w:rPr>
-                <w:sz w:val="12"/>
-                <w:szCs w:val="12"/>
-              </w:rPr>
-            </w:pPr>
-            <w:r>
-              <w:rPr>
-                <w:sz w:val="12"/>
-                <w:szCs w:val="12"/>
-              </w:rPr>
-              <w:t>Get</w:t>
-            </w:r>
-          </w:p>
-        </w:tc>
-        <w:tc>
-          <w:tcPr>
-            <w:tcW w:w="1758" w:type="dxa"/>
-          </w:tcPr>
-          <w:p>
-            <w:pPr>
-              <w:pStyle w:val="oancuaDanhsach"/>
-              <w:ind w:left="0"/>
-              <w:rPr>
-                <w:sz w:val="12"/>
-                <w:szCs w:val="12"/>
-              </w:rPr>
-            </w:pPr>
-            <w:r>
-              <w:rPr>
-                <w:sz w:val="12"/>
-                <w:szCs w:val="12"/>
-              </w:rPr>
-              <w:t>Params:</w:t>
-            </w:r>
-          </w:p>
-          <w:p>
-            <w:pPr>
-              <w:pStyle w:val="oancuaDanhsach"/>
-              <w:ind w:left="0"/>
-              <w:rPr>
-                <w:sz w:val="12"/>
-                <w:szCs w:val="12"/>
-              </w:rPr>
-            </w:pPr>
-            <w:r>
-              <w:rPr>
-                <w:sz w:val="12"/>
-                <w:szCs w:val="12"/>
-              </w:rPr>
-              <w:t>courseId: number</w:t>
-            </w:r>
           </w:p>
         </w:tc>
         <w:tc>

</xml_diff>

<commit_message>
[create] init system design
</commit_message>
<xml_diff>
--- a/src/doc/requirements.docx
+++ b/src/doc/requirements.docx
@@ -339,7 +339,29 @@
                 <w:szCs w:val="12"/>
                 <w:lang w:val="vi-VN"/>
               </w:rPr>
-              <w:t>Allow user sign-in with three role: teacher, student</w:t>
+              <w:t xml:space="preserve">Allow user sign-in with </w:t>
+            </w:r>
+            <w:r>
+              <w:rPr>
+                <w:sz w:val="12"/>
+                <w:szCs w:val="12"/>
+              </w:rPr>
+              <w:t>three</w:t>
+            </w:r>
+            <w:r>
+              <w:rPr>
+                <w:sz w:val="12"/>
+                <w:szCs w:val="12"/>
+                <w:lang w:val="vi-VN"/>
+              </w:rPr>
+              <w:t xml:space="preserve"> role: teacher, student</w:t>
+            </w:r>
+            <w:r>
+              <w:rPr>
+                <w:sz w:val="12"/>
+                <w:szCs w:val="12"/>
+              </w:rPr>
+              <w:t>,admin</w:t>
             </w:r>
             <w:r>
               <w:rPr>
@@ -846,22 +868,28 @@
                 <w:sz w:val="12"/>
                 <w:szCs w:val="12"/>
               </w:rPr>
-              <w:t>Student can login/logout, signup and modify profile (information (name, email, introduction text, language, link, picture)</w:t>
-            </w:r>
-          </w:p>
-          <w:p>
-            <w:pPr>
-              <w:rPr>
-                <w:sz w:val="12"/>
-                <w:szCs w:val="12"/>
-              </w:rPr>
-            </w:pPr>
+              <w:t>Student can login/logout, signup and modify profile (information (name, email, introductio</w:t>
+            </w:r>
+            <w:r>
+              <w:rPr>
+                <w:sz w:val="12"/>
+                <w:szCs w:val="12"/>
+              </w:rPr>
+              <w:t xml:space="preserve">n text, language, link, picture, </w:t>
+            </w:r>
             <w:r>
               <w:rPr>
                 <w:sz w:val="12"/>
                 <w:szCs w:val="12"/>
               </w:rPr>
               <w:t>payment method</w:t>
+            </w:r>
+            <w:r>
+              <w:rPr>
+                <w:sz w:val="12"/>
+                <w:szCs w:val="12"/>
+              </w:rPr>
+              <w:t>)</w:t>
             </w:r>
             <w:r>
               <w:rPr>
@@ -900,6 +928,21 @@
                 <w:szCs w:val="12"/>
               </w:rPr>
               <w:t>View a cource</w:t>
+            </w:r>
+          </w:p>
+          <w:p>
+            <w:pPr>
+              <w:rPr>
+                <w:sz w:val="12"/>
+                <w:szCs w:val="12"/>
+              </w:rPr>
+            </w:pPr>
+            <w:r>
+              <w:rPr>
+                <w:sz w:val="12"/>
+                <w:szCs w:val="12"/>
+              </w:rPr>
+              <w:t>Learning cource screen</w:t>
             </w:r>
           </w:p>
         </w:tc>
@@ -992,8 +1035,8 @@
       </w:tblPr>
       <w:tblGrid>
         <w:gridCol w:w="631"/>
-        <w:gridCol w:w="921"/>
-        <w:gridCol w:w="2170"/>
+        <w:gridCol w:w="894"/>
+        <w:gridCol w:w="2197"/>
         <w:gridCol w:w="613"/>
         <w:gridCol w:w="1758"/>
         <w:gridCol w:w="1478"/>
@@ -1025,7 +1068,7 @@
         </w:tc>
         <w:tc>
           <w:tcPr>
-            <w:tcW w:w="921" w:type="dxa"/>
+            <w:tcW w:w="894" w:type="dxa"/>
           </w:tcPr>
           <w:p>
             <w:pPr>
@@ -1047,7 +1090,7 @@
         </w:tc>
         <w:tc>
           <w:tcPr>
-            <w:tcW w:w="2170" w:type="dxa"/>
+            <w:tcW w:w="2197" w:type="dxa"/>
           </w:tcPr>
           <w:p>
             <w:pPr>
@@ -1182,7 +1225,7 @@
         </w:tc>
         <w:tc>
           <w:tcPr>
-            <w:tcW w:w="921" w:type="dxa"/>
+            <w:tcW w:w="894" w:type="dxa"/>
           </w:tcPr>
           <w:p>
             <w:pPr>
@@ -1204,7 +1247,7 @@
         </w:tc>
         <w:tc>
           <w:tcPr>
-            <w:tcW w:w="2170" w:type="dxa"/>
+            <w:tcW w:w="2197" w:type="dxa"/>
           </w:tcPr>
           <w:p>
             <w:pPr>
@@ -1264,7 +1307,21 @@
                 <w:sz w:val="12"/>
                 <w:szCs w:val="12"/>
               </w:rPr>
-              <w:t>userName: string</w:t>
+              <w:t>userName</w:t>
+            </w:r>
+            <w:r>
+              <w:rPr>
+                <w:sz w:val="12"/>
+                <w:szCs w:val="12"/>
+              </w:rPr>
+              <w:t>/email</w:t>
+            </w:r>
+            <w:r>
+              <w:rPr>
+                <w:sz w:val="12"/>
+                <w:szCs w:val="12"/>
+              </w:rPr>
+              <w:t>: string</w:t>
             </w:r>
           </w:p>
           <w:p>
@@ -1349,7 +1406,7 @@
         </w:tc>
         <w:tc>
           <w:tcPr>
-            <w:tcW w:w="921" w:type="dxa"/>
+            <w:tcW w:w="894" w:type="dxa"/>
           </w:tcPr>
           <w:p>
             <w:pPr>
@@ -1371,7 +1428,7 @@
         </w:tc>
         <w:tc>
           <w:tcPr>
-            <w:tcW w:w="2170" w:type="dxa"/>
+            <w:tcW w:w="2197" w:type="dxa"/>
           </w:tcPr>
           <w:p>
             <w:pPr>
@@ -1533,7 +1590,7 @@
         </w:tc>
         <w:tc>
           <w:tcPr>
-            <w:tcW w:w="921" w:type="dxa"/>
+            <w:tcW w:w="894" w:type="dxa"/>
           </w:tcPr>
           <w:p>
             <w:pPr>
@@ -1555,7 +1612,7 @@
         </w:tc>
         <w:tc>
           <w:tcPr>
-            <w:tcW w:w="2170" w:type="dxa"/>
+            <w:tcW w:w="2197" w:type="dxa"/>
           </w:tcPr>
           <w:p>
             <w:pPr>
@@ -1666,7 +1723,7 @@
         </w:tc>
         <w:tc>
           <w:tcPr>
-            <w:tcW w:w="921" w:type="dxa"/>
+            <w:tcW w:w="894" w:type="dxa"/>
             <w:vMerge w:val="restart"/>
           </w:tcPr>
           <w:p>
@@ -1689,7 +1746,7 @@
         </w:tc>
         <w:tc>
           <w:tcPr>
-            <w:tcW w:w="2170" w:type="dxa"/>
+            <w:tcW w:w="2197" w:type="dxa"/>
           </w:tcPr>
           <w:p>
             <w:pPr>
@@ -2155,7 +2212,7 @@
         </w:tc>
         <w:tc>
           <w:tcPr>
-            <w:tcW w:w="921" w:type="dxa"/>
+            <w:tcW w:w="894" w:type="dxa"/>
             <w:vMerge/>
           </w:tcPr>
           <w:p>
@@ -2171,7 +2228,7 @@
         </w:tc>
         <w:tc>
           <w:tcPr>
-            <w:tcW w:w="2170" w:type="dxa"/>
+            <w:tcW w:w="2197" w:type="dxa"/>
           </w:tcPr>
           <w:p>
             <w:pPr>
@@ -2575,7 +2632,7 @@
         </w:tc>
         <w:tc>
           <w:tcPr>
-            <w:tcW w:w="921" w:type="dxa"/>
+            <w:tcW w:w="894" w:type="dxa"/>
             <w:vMerge/>
           </w:tcPr>
           <w:p>
@@ -2591,7 +2648,7 @@
         </w:tc>
         <w:tc>
           <w:tcPr>
-            <w:tcW w:w="2170" w:type="dxa"/>
+            <w:tcW w:w="2197" w:type="dxa"/>
           </w:tcPr>
           <w:p>
             <w:pPr>
@@ -3162,7 +3219,7 @@
         </w:tc>
         <w:tc>
           <w:tcPr>
-            <w:tcW w:w="921" w:type="dxa"/>
+            <w:tcW w:w="894" w:type="dxa"/>
             <w:vMerge w:val="restart"/>
           </w:tcPr>
           <w:p>
@@ -3185,7 +3242,7 @@
         </w:tc>
         <w:tc>
           <w:tcPr>
-            <w:tcW w:w="2170" w:type="dxa"/>
+            <w:tcW w:w="2197" w:type="dxa"/>
           </w:tcPr>
           <w:p>
             <w:pPr>
@@ -3293,7 +3350,7 @@
         </w:tc>
         <w:tc>
           <w:tcPr>
-            <w:tcW w:w="921" w:type="dxa"/>
+            <w:tcW w:w="894" w:type="dxa"/>
             <w:vMerge/>
           </w:tcPr>
           <w:p>
@@ -3309,7 +3366,7 @@
         </w:tc>
         <w:tc>
           <w:tcPr>
-            <w:tcW w:w="2170" w:type="dxa"/>
+            <w:tcW w:w="2197" w:type="dxa"/>
           </w:tcPr>
           <w:p>
             <w:pPr>
@@ -3445,7 +3502,7 @@
         </w:tc>
         <w:tc>
           <w:tcPr>
-            <w:tcW w:w="921" w:type="dxa"/>
+            <w:tcW w:w="894" w:type="dxa"/>
             <w:vMerge w:val="restart"/>
           </w:tcPr>
           <w:p>
@@ -3483,7 +3540,7 @@
         </w:tc>
         <w:tc>
           <w:tcPr>
-            <w:tcW w:w="2170" w:type="dxa"/>
+            <w:tcW w:w="2197" w:type="dxa"/>
           </w:tcPr>
           <w:p>
             <w:pPr>
@@ -3674,7 +3731,7 @@
         </w:tc>
         <w:tc>
           <w:tcPr>
-            <w:tcW w:w="921" w:type="dxa"/>
+            <w:tcW w:w="894" w:type="dxa"/>
             <w:vMerge/>
           </w:tcPr>
           <w:p>
@@ -3690,7 +3747,7 @@
         </w:tc>
         <w:tc>
           <w:tcPr>
-            <w:tcW w:w="2170" w:type="dxa"/>
+            <w:tcW w:w="2197" w:type="dxa"/>
           </w:tcPr>
           <w:p>
             <w:pPr>
@@ -3926,7 +3983,7 @@
         </w:tc>
         <w:tc>
           <w:tcPr>
-            <w:tcW w:w="921" w:type="dxa"/>
+            <w:tcW w:w="894" w:type="dxa"/>
             <w:vMerge/>
           </w:tcPr>
           <w:p>
@@ -3942,7 +3999,7 @@
         </w:tc>
         <w:tc>
           <w:tcPr>
-            <w:tcW w:w="2170" w:type="dxa"/>
+            <w:tcW w:w="2197" w:type="dxa"/>
           </w:tcPr>
           <w:p>
             <w:pPr>
@@ -3974,7 +4031,14 @@
                 <w:sz w:val="12"/>
                 <w:szCs w:val="12"/>
               </w:rPr>
-              <w:t>Evaludation</w:t>
+              <w:t>Evalu</w:t>
+            </w:r>
+            <w:r>
+              <w:rPr>
+                <w:sz w:val="12"/>
+                <w:szCs w:val="12"/>
+              </w:rPr>
+              <w:t>ation</w:t>
             </w:r>
             <w:r>
               <w:rPr>
@@ -4374,7 +4438,7 @@
         </w:tc>
         <w:tc>
           <w:tcPr>
-            <w:tcW w:w="921" w:type="dxa"/>
+            <w:tcW w:w="894" w:type="dxa"/>
             <w:vMerge/>
           </w:tcPr>
           <w:p>
@@ -4390,7 +4454,7 @@
         </w:tc>
         <w:tc>
           <w:tcPr>
-            <w:tcW w:w="2170" w:type="dxa"/>
+            <w:tcW w:w="2197" w:type="dxa"/>
           </w:tcPr>
           <w:p>
             <w:pPr>
@@ -4583,8 +4647,1751 @@
                 <w:szCs w:val="12"/>
               </w:rPr>
             </w:pPr>
+          </w:p>
+        </w:tc>
+      </w:tr>
+      <w:tr>
+        <w:tc>
+          <w:tcPr>
+            <w:tcW w:w="631" w:type="dxa"/>
+            <w:vMerge/>
+          </w:tcPr>
+          <w:p>
+            <w:pPr>
+              <w:pStyle w:val="oancuaDanhsach"/>
+              <w:ind w:left="0"/>
+              <w:rPr>
+                <w:sz w:val="12"/>
+                <w:szCs w:val="12"/>
+              </w:rPr>
+            </w:pPr>
+          </w:p>
+        </w:tc>
+        <w:tc>
+          <w:tcPr>
+            <w:tcW w:w="894" w:type="dxa"/>
+            <w:vMerge/>
+          </w:tcPr>
+          <w:p>
+            <w:pPr>
+              <w:pStyle w:val="oancuaDanhsach"/>
+              <w:ind w:left="0"/>
+              <w:rPr>
+                <w:sz w:val="12"/>
+                <w:szCs w:val="12"/>
+              </w:rPr>
+            </w:pPr>
+          </w:p>
+        </w:tc>
+        <w:tc>
+          <w:tcPr>
+            <w:tcW w:w="2197" w:type="dxa"/>
+          </w:tcPr>
+          <w:p>
+            <w:pPr>
+              <w:pStyle w:val="oancuaDanhsach"/>
+              <w:ind w:left="0"/>
+              <w:rPr>
+                <w:sz w:val="12"/>
+                <w:szCs w:val="12"/>
+                <w:lang w:val="vi-VN"/>
+              </w:rPr>
+            </w:pPr>
+            <w:r>
+              <w:rPr>
+                <w:sz w:val="12"/>
+                <w:szCs w:val="12"/>
+              </w:rPr>
+              <w:t>/c</w:t>
+            </w:r>
+            <w:r>
+              <w:rPr>
+                <w:sz w:val="12"/>
+                <w:szCs w:val="12"/>
+              </w:rPr>
+              <w:t>ours</w:t>
+            </w:r>
+            <w:r>
+              <w:rPr>
+                <w:sz w:val="12"/>
+                <w:szCs w:val="12"/>
+              </w:rPr>
+              <w:t>e</w:t>
+            </w:r>
+            <w:r>
+              <w:rPr>
+                <w:sz w:val="12"/>
+                <w:szCs w:val="12"/>
+                <w:lang w:val="vi-VN"/>
+              </w:rPr>
+              <w:t>?</w:t>
+            </w:r>
+          </w:p>
+        </w:tc>
+        <w:tc>
+          <w:tcPr>
+            <w:tcW w:w="613" w:type="dxa"/>
+          </w:tcPr>
+          <w:p>
+            <w:pPr>
+              <w:pStyle w:val="oancuaDanhsach"/>
+              <w:ind w:left="0"/>
+              <w:rPr>
+                <w:sz w:val="12"/>
+                <w:szCs w:val="12"/>
+              </w:rPr>
+            </w:pPr>
+            <w:r>
+              <w:rPr>
+                <w:sz w:val="12"/>
+                <w:szCs w:val="12"/>
+              </w:rPr>
+              <w:t>Get</w:t>
+            </w:r>
+          </w:p>
+        </w:tc>
+        <w:tc>
+          <w:tcPr>
+            <w:tcW w:w="1758" w:type="dxa"/>
+          </w:tcPr>
+          <w:p>
+            <w:pPr>
+              <w:pStyle w:val="oancuaDanhsach"/>
+              <w:ind w:left="0"/>
+              <w:rPr>
+                <w:sz w:val="12"/>
+                <w:szCs w:val="12"/>
+              </w:rPr>
+            </w:pPr>
+            <w:r>
+              <w:rPr>
+                <w:sz w:val="12"/>
+                <w:szCs w:val="12"/>
+              </w:rPr>
+              <w:t>Params</w:t>
+            </w:r>
+            <w:r>
+              <w:rPr>
+                <w:sz w:val="12"/>
+                <w:szCs w:val="12"/>
+              </w:rPr>
+              <w:br/>
+              <w:t>id:string</w:t>
+            </w:r>
+          </w:p>
+          <w:p>
+            <w:pPr>
+              <w:pStyle w:val="oancuaDanhsach"/>
+              <w:ind w:left="0"/>
+              <w:rPr>
+                <w:sz w:val="12"/>
+                <w:szCs w:val="12"/>
+              </w:rPr>
+            </w:pPr>
+            <w:r>
+              <w:rPr>
+                <w:sz w:val="12"/>
+                <w:szCs w:val="12"/>
+              </w:rPr>
+              <w:t>Role: string</w:t>
+            </w:r>
+          </w:p>
+        </w:tc>
+        <w:tc>
+          <w:tcPr>
+            <w:tcW w:w="1778" w:type="dxa"/>
+            <w:gridSpan w:val="2"/>
+          </w:tcPr>
+          <w:p>
+            <w:pPr>
+              <w:pStyle w:val="oancuaDanhsach"/>
+              <w:ind w:left="0"/>
+              <w:rPr>
+                <w:sz w:val="12"/>
+                <w:szCs w:val="12"/>
+              </w:rPr>
+            </w:pPr>
+            <w:r>
+              <w:rPr>
+                <w:sz w:val="12"/>
+                <w:szCs w:val="12"/>
+              </w:rPr>
+              <w:t>{</w:t>
+            </w:r>
+          </w:p>
+          <w:p>
+            <w:pPr>
+              <w:pStyle w:val="oancuaDanhsach"/>
+              <w:ind w:left="0"/>
+              <w:rPr>
+                <w:sz w:val="12"/>
+                <w:szCs w:val="12"/>
+              </w:rPr>
+            </w:pPr>
+            <w:r>
+              <w:rPr>
+                <w:sz w:val="12"/>
+                <w:szCs w:val="12"/>
+              </w:rPr>
+              <w:t>id: number</w:t>
+            </w:r>
+          </w:p>
+          <w:p>
+            <w:pPr>
+              <w:pStyle w:val="oancuaDanhsach"/>
+              <w:ind w:left="0"/>
+              <w:rPr>
+                <w:sz w:val="12"/>
+                <w:szCs w:val="12"/>
+              </w:rPr>
+            </w:pPr>
+            <w:r>
+              <w:rPr>
+                <w:sz w:val="12"/>
+                <w:szCs w:val="12"/>
+              </w:rPr>
+              <w:t>name: string</w:t>
+            </w:r>
+          </w:p>
+          <w:p>
+            <w:pPr>
+              <w:pStyle w:val="oancuaDanhsach"/>
+              <w:ind w:left="0"/>
+              <w:rPr>
+                <w:sz w:val="12"/>
+                <w:szCs w:val="12"/>
+              </w:rPr>
+            </w:pPr>
+            <w:r>
+              <w:rPr>
+                <w:sz w:val="12"/>
+                <w:szCs w:val="12"/>
+              </w:rPr>
+              <w:t>category: string</w:t>
+            </w:r>
+          </w:p>
+          <w:p>
+            <w:pPr>
+              <w:pStyle w:val="oancuaDanhsach"/>
+              <w:ind w:left="0"/>
+              <w:rPr>
+                <w:sz w:val="12"/>
+                <w:szCs w:val="12"/>
+              </w:rPr>
+            </w:pPr>
+            <w:r>
+              <w:rPr>
+                <w:sz w:val="12"/>
+                <w:szCs w:val="12"/>
+              </w:rPr>
+              <w:t>price: number</w:t>
+            </w:r>
+          </w:p>
+          <w:p>
+            <w:pPr>
+              <w:pStyle w:val="oancuaDanhsach"/>
+              <w:ind w:left="0"/>
+              <w:rPr>
+                <w:sz w:val="12"/>
+                <w:szCs w:val="12"/>
+              </w:rPr>
+            </w:pPr>
+            <w:r>
+              <w:rPr>
+                <w:sz w:val="12"/>
+                <w:szCs w:val="12"/>
+              </w:rPr>
+              <w:t>boughtNumber: number</w:t>
+            </w:r>
+          </w:p>
+          <w:p>
+            <w:pPr>
+              <w:pStyle w:val="oancuaDanhsach"/>
+              <w:ind w:left="0"/>
+              <w:rPr>
+                <w:sz w:val="12"/>
+                <w:szCs w:val="12"/>
+              </w:rPr>
+            </w:pPr>
+            <w:r>
+              <w:rPr>
+                <w:sz w:val="12"/>
+                <w:szCs w:val="12"/>
+              </w:rPr>
+              <w:t>income: number</w:t>
+            </w:r>
+          </w:p>
+          <w:p>
+            <w:pPr>
+              <w:pStyle w:val="oancuaDanhsach"/>
+              <w:ind w:left="0"/>
+              <w:rPr>
+                <w:sz w:val="12"/>
+                <w:szCs w:val="12"/>
+              </w:rPr>
+            </w:pPr>
+            <w:r>
+              <w:rPr>
+                <w:sz w:val="12"/>
+                <w:szCs w:val="12"/>
+              </w:rPr>
+              <w:t>teacherId: number</w:t>
+            </w:r>
+          </w:p>
+          <w:p>
+            <w:pPr>
+              <w:pStyle w:val="oancuaDanhsach"/>
+              <w:ind w:left="0"/>
+              <w:rPr>
+                <w:sz w:val="12"/>
+                <w:szCs w:val="12"/>
+              </w:rPr>
+            </w:pPr>
+            <w:r>
+              <w:rPr>
+                <w:sz w:val="12"/>
+                <w:szCs w:val="12"/>
+              </w:rPr>
+              <w:t>rank</w:t>
+            </w:r>
+            <w:r>
+              <w:rPr>
+                <w:sz w:val="12"/>
+                <w:szCs w:val="12"/>
+              </w:rPr>
+              <w:t>: number</w:t>
+            </w:r>
+          </w:p>
+          <w:p>
+            <w:pPr>
+              <w:pStyle w:val="oancuaDanhsach"/>
+              <w:ind w:left="0"/>
+              <w:rPr>
+                <w:sz w:val="12"/>
+                <w:szCs w:val="12"/>
+              </w:rPr>
+            </w:pPr>
+            <w:r>
+              <w:rPr>
+                <w:sz w:val="12"/>
+                <w:szCs w:val="12"/>
+              </w:rPr>
+              <w:t xml:space="preserve">status: string </w:t>
+            </w:r>
+            <w:r>
+              <w:rPr>
+                <w:sz w:val="12"/>
+                <w:szCs w:val="12"/>
+              </w:rPr>
+              <w:br/>
+              <w:t>sessions: List &lt;Session&gt;</w:t>
+            </w:r>
+          </w:p>
+          <w:p>
+            <w:pPr>
+              <w:pStyle w:val="oancuaDanhsach"/>
+              <w:ind w:left="0"/>
+              <w:rPr>
+                <w:sz w:val="12"/>
+                <w:szCs w:val="12"/>
+                <w:lang w:val="vi-VN"/>
+              </w:rPr>
+            </w:pPr>
+            <w:r>
+              <w:rPr>
+                <w:sz w:val="12"/>
+                <w:szCs w:val="12"/>
+              </w:rPr>
+              <w:t>thumbnailPicture</w:t>
+            </w:r>
+            <w:r>
+              <w:rPr>
+                <w:sz w:val="12"/>
+                <w:szCs w:val="12"/>
+                <w:lang w:val="vi-VN"/>
+              </w:rPr>
+              <w:t>: file</w:t>
+            </w:r>
+          </w:p>
+          <w:p>
+            <w:pPr>
+              <w:pStyle w:val="oancuaDanhsach"/>
+              <w:ind w:left="0"/>
+              <w:rPr>
+                <w:sz w:val="12"/>
+                <w:szCs w:val="12"/>
+              </w:rPr>
+            </w:pPr>
+            <w:r>
+              <w:rPr>
+                <w:sz w:val="12"/>
+                <w:szCs w:val="12"/>
+              </w:rPr>
+              <w:t>}</w:t>
+            </w:r>
+          </w:p>
+        </w:tc>
+        <w:tc>
+          <w:tcPr>
+            <w:tcW w:w="759" w:type="dxa"/>
+          </w:tcPr>
+          <w:p>
+            <w:pPr>
+              <w:pStyle w:val="oancuaDanhsach"/>
+              <w:ind w:left="0"/>
+              <w:rPr>
+                <w:sz w:val="12"/>
+                <w:szCs w:val="12"/>
+              </w:rPr>
+            </w:pPr>
+          </w:p>
+        </w:tc>
+      </w:tr>
+      <w:tr>
+        <w:tc>
+          <w:tcPr>
+            <w:tcW w:w="631" w:type="dxa"/>
+            <w:vMerge w:val="restart"/>
+          </w:tcPr>
+          <w:p>
+            <w:pPr>
+              <w:pStyle w:val="oancuaDanhsach"/>
+              <w:ind w:left="0"/>
+              <w:rPr>
+                <w:sz w:val="12"/>
+                <w:szCs w:val="12"/>
+              </w:rPr>
+            </w:pPr>
+            <w:r>
+              <w:rPr>
+                <w:sz w:val="12"/>
+                <w:szCs w:val="12"/>
+              </w:rPr>
+              <w:t>7</w:t>
+            </w:r>
+          </w:p>
+        </w:tc>
+        <w:tc>
+          <w:tcPr>
+            <w:tcW w:w="894" w:type="dxa"/>
+            <w:vMerge w:val="restart"/>
+          </w:tcPr>
+          <w:p>
+            <w:pPr>
+              <w:pStyle w:val="oancuaDanhsach"/>
+              <w:ind w:left="0"/>
+              <w:rPr>
+                <w:sz w:val="12"/>
+                <w:szCs w:val="12"/>
+              </w:rPr>
+            </w:pPr>
+            <w:r>
+              <w:rPr>
+                <w:sz w:val="12"/>
+                <w:szCs w:val="12"/>
+              </w:rPr>
+              <w:t>Student main screen</w:t>
+            </w:r>
+          </w:p>
+        </w:tc>
+        <w:tc>
+          <w:tcPr>
+            <w:tcW w:w="2197" w:type="dxa"/>
+          </w:tcPr>
+          <w:p>
+            <w:pPr>
+              <w:pStyle w:val="oancuaDanhsach"/>
+              <w:ind w:left="0"/>
+              <w:rPr>
+                <w:sz w:val="12"/>
+                <w:szCs w:val="12"/>
+              </w:rPr>
+            </w:pPr>
+            <w:r>
+              <w:rPr>
+                <w:sz w:val="12"/>
+                <w:szCs w:val="12"/>
+              </w:rPr>
+              <w:t>/getOngoingCourses?</w:t>
+            </w:r>
+          </w:p>
+        </w:tc>
+        <w:tc>
+          <w:tcPr>
+            <w:tcW w:w="613" w:type="dxa"/>
+          </w:tcPr>
+          <w:p>
+            <w:pPr>
+              <w:pStyle w:val="oancuaDanhsach"/>
+              <w:ind w:left="0"/>
+              <w:rPr>
+                <w:sz w:val="12"/>
+                <w:szCs w:val="12"/>
+              </w:rPr>
+            </w:pPr>
+            <w:r>
+              <w:rPr>
+                <w:sz w:val="12"/>
+                <w:szCs w:val="12"/>
+              </w:rPr>
+              <w:t>Get</w:t>
+            </w:r>
+          </w:p>
+        </w:tc>
+        <w:tc>
+          <w:tcPr>
+            <w:tcW w:w="1758" w:type="dxa"/>
+          </w:tcPr>
+          <w:p>
+            <w:pPr>
+              <w:pStyle w:val="oancuaDanhsach"/>
+              <w:ind w:left="0"/>
+              <w:rPr>
+                <w:sz w:val="12"/>
+                <w:szCs w:val="12"/>
+              </w:rPr>
+            </w:pPr>
+            <w:r>
+              <w:rPr>
+                <w:sz w:val="12"/>
+                <w:szCs w:val="12"/>
+              </w:rPr>
+              <w:t>Params:</w:t>
+            </w:r>
+          </w:p>
+          <w:p>
+            <w:pPr>
+              <w:pStyle w:val="oancuaDanhsach"/>
+              <w:ind w:left="0"/>
+              <w:rPr>
+                <w:sz w:val="12"/>
+                <w:szCs w:val="12"/>
+              </w:rPr>
+            </w:pPr>
+            <w:r>
+              <w:rPr>
+                <w:sz w:val="12"/>
+                <w:szCs w:val="12"/>
+              </w:rPr>
+              <w:t>studentID</w:t>
+            </w:r>
+          </w:p>
+        </w:tc>
+        <w:tc>
+          <w:tcPr>
+            <w:tcW w:w="1778" w:type="dxa"/>
+            <w:gridSpan w:val="2"/>
+          </w:tcPr>
+          <w:p>
+            <w:pPr>
+              <w:pStyle w:val="oancuaDanhsach"/>
+              <w:ind w:left="0"/>
+              <w:rPr>
+                <w:sz w:val="12"/>
+                <w:szCs w:val="12"/>
+                <w:lang w:val="vi-VN"/>
+              </w:rPr>
+            </w:pPr>
+            <w:r>
+              <w:rPr>
+                <w:sz w:val="12"/>
+                <w:szCs w:val="12"/>
+                <w:lang w:val="vi-VN"/>
+              </w:rPr>
+              <w:t>Total:number</w:t>
+            </w:r>
+            <w:r>
+              <w:rPr>
+                <w:sz w:val="12"/>
+                <w:szCs w:val="12"/>
+                <w:lang w:val="vi-VN"/>
+              </w:rPr>
+              <w:br/>
+              <w:t>pageNumber: number</w:t>
+            </w:r>
+          </w:p>
+          <w:p>
+            <w:pPr>
+              <w:pStyle w:val="oancuaDanhsach"/>
+              <w:ind w:left="0"/>
+              <w:rPr>
+                <w:sz w:val="12"/>
+                <w:szCs w:val="12"/>
+                <w:lang w:val="vi-VN"/>
+              </w:rPr>
+            </w:pPr>
+            <w:r>
+              <w:rPr>
+                <w:sz w:val="12"/>
+                <w:szCs w:val="12"/>
+                <w:lang w:val="vi-VN"/>
+              </w:rPr>
+              <w:t>pageSize: number</w:t>
+            </w:r>
+          </w:p>
+          <w:p>
+            <w:pPr>
+              <w:pStyle w:val="oancuaDanhsach"/>
+              <w:ind w:left="0"/>
+              <w:rPr>
+                <w:sz w:val="12"/>
+                <w:szCs w:val="12"/>
+                <w:lang w:val="vi-VN"/>
+              </w:rPr>
+            </w:pPr>
+            <w:r>
+              <w:rPr>
+                <w:sz w:val="12"/>
+                <w:szCs w:val="12"/>
+                <w:lang w:val="vi-VN"/>
+              </w:rPr>
+              <w:t>courses: [</w:t>
+            </w:r>
+            <w:r>
+              <w:rPr>
+                <w:sz w:val="12"/>
+                <w:szCs w:val="12"/>
+                <w:lang w:val="vi-VN"/>
+              </w:rPr>
+              <w:t>{</w:t>
+            </w:r>
+          </w:p>
+          <w:p>
+            <w:pPr>
+              <w:pStyle w:val="oancuaDanhsach"/>
+              <w:ind w:left="0"/>
+              <w:rPr>
+                <w:sz w:val="12"/>
+                <w:szCs w:val="12"/>
+                <w:lang w:val="vi-VN"/>
+              </w:rPr>
+            </w:pPr>
+            <w:r>
+              <w:rPr>
+                <w:sz w:val="12"/>
+                <w:szCs w:val="12"/>
+                <w:lang w:val="vi-VN"/>
+              </w:rPr>
+              <w:t>id: number</w:t>
+            </w:r>
+            <w:r>
+              <w:rPr>
+                <w:sz w:val="12"/>
+                <w:szCs w:val="12"/>
+                <w:lang w:val="vi-VN"/>
+              </w:rPr>
+              <w:br/>
+              <w:t>name:</w:t>
+            </w:r>
+            <w:r>
+              <w:rPr>
+                <w:sz w:val="12"/>
+                <w:szCs w:val="12"/>
+                <w:lang w:val="vi-VN"/>
+              </w:rPr>
+              <w:br/>
+              <w:t>shortDescirption</w:t>
+            </w:r>
+          </w:p>
+          <w:p>
+            <w:pPr>
+              <w:pStyle w:val="oancuaDanhsach"/>
+              <w:ind w:left="0"/>
+              <w:rPr>
+                <w:sz w:val="12"/>
+                <w:szCs w:val="12"/>
+                <w:lang w:val="vi-VN"/>
+              </w:rPr>
+            </w:pPr>
+            <w:r>
+              <w:rPr>
+                <w:sz w:val="12"/>
+                <w:szCs w:val="12"/>
+                <w:lang w:val="vi-VN"/>
+              </w:rPr>
+              <w:t>rank:</w:t>
+            </w:r>
+          </w:p>
+          <w:p>
+            <w:pPr>
+              <w:pStyle w:val="oancuaDanhsach"/>
+              <w:ind w:left="0"/>
+              <w:rPr>
+                <w:sz w:val="12"/>
+                <w:szCs w:val="12"/>
+                <w:lang w:val="vi-VN"/>
+              </w:rPr>
+            </w:pPr>
+            <w:r>
+              <w:rPr>
+                <w:sz w:val="12"/>
+                <w:szCs w:val="12"/>
+                <w:lang w:val="vi-VN"/>
+              </w:rPr>
+              <w:t>thumbnailPicture: file</w:t>
+            </w:r>
+          </w:p>
+          <w:p>
+            <w:pPr>
+              <w:pStyle w:val="oancuaDanhsach"/>
+              <w:ind w:left="0"/>
+              <w:rPr>
+                <w:sz w:val="12"/>
+                <w:szCs w:val="12"/>
+                <w:lang w:val="vi-VN"/>
+              </w:rPr>
+            </w:pPr>
+          </w:p>
+          <w:p>
+            <w:pPr>
+              <w:pStyle w:val="oancuaDanhsach"/>
+              <w:ind w:left="0"/>
+              <w:rPr>
+                <w:sz w:val="12"/>
+                <w:szCs w:val="12"/>
+                <w:lang w:val="vi-VN"/>
+              </w:rPr>
+            </w:pPr>
+          </w:p>
+          <w:p>
+            <w:pPr>
+              <w:pStyle w:val="oancuaDanhsach"/>
+              <w:ind w:left="0"/>
+              <w:rPr>
+                <w:sz w:val="12"/>
+                <w:szCs w:val="12"/>
+                <w:lang w:val="vi-VN"/>
+              </w:rPr>
+            </w:pPr>
+            <w:r>
+              <w:rPr>
+                <w:sz w:val="12"/>
+                <w:szCs w:val="12"/>
+                <w:lang w:val="vi-VN"/>
+              </w:rPr>
+              <w:t>}</w:t>
+            </w:r>
+            <w:r>
+              <w:rPr>
+                <w:sz w:val="12"/>
+                <w:szCs w:val="12"/>
+                <w:lang w:val="vi-VN"/>
+              </w:rPr>
+              <w:t>]</w:t>
+            </w:r>
+          </w:p>
+        </w:tc>
+        <w:tc>
+          <w:tcPr>
+            <w:tcW w:w="759" w:type="dxa"/>
+          </w:tcPr>
+          <w:p>
+            <w:pPr>
+              <w:pStyle w:val="oancuaDanhsach"/>
+              <w:ind w:left="0"/>
+              <w:rPr>
+                <w:sz w:val="12"/>
+                <w:szCs w:val="12"/>
+              </w:rPr>
+            </w:pPr>
+          </w:p>
+        </w:tc>
+      </w:tr>
+      <w:tr>
+        <w:tc>
+          <w:tcPr>
+            <w:tcW w:w="631" w:type="dxa"/>
+            <w:vMerge/>
+          </w:tcPr>
+          <w:p>
+            <w:pPr>
+              <w:pStyle w:val="oancuaDanhsach"/>
+              <w:ind w:left="0"/>
+              <w:rPr>
+                <w:sz w:val="12"/>
+                <w:szCs w:val="12"/>
+              </w:rPr>
+            </w:pPr>
+          </w:p>
+        </w:tc>
+        <w:tc>
+          <w:tcPr>
+            <w:tcW w:w="894" w:type="dxa"/>
+            <w:vMerge/>
+          </w:tcPr>
+          <w:p>
+            <w:pPr>
+              <w:pStyle w:val="oancuaDanhsach"/>
+              <w:ind w:left="0"/>
+              <w:rPr>
+                <w:sz w:val="12"/>
+                <w:szCs w:val="12"/>
+              </w:rPr>
+            </w:pPr>
+          </w:p>
+        </w:tc>
+        <w:tc>
+          <w:tcPr>
+            <w:tcW w:w="2197" w:type="dxa"/>
+            <w:shd w:val="clear" w:color="auto" w:fill="auto"/>
+          </w:tcPr>
+          <w:p>
+            <w:pPr>
+              <w:rPr>
+                <w:sz w:val="12"/>
+                <w:szCs w:val="12"/>
+              </w:rPr>
+            </w:pPr>
+            <w:r>
+              <w:rPr>
+                <w:sz w:val="12"/>
+                <w:szCs w:val="12"/>
+              </w:rPr>
+              <w:t xml:space="preserve">/getViewingCourse? </w:t>
+            </w:r>
+          </w:p>
+        </w:tc>
+        <w:tc>
+          <w:tcPr>
+            <w:tcW w:w="613" w:type="dxa"/>
+          </w:tcPr>
+          <w:p>
+            <w:pPr>
+              <w:pStyle w:val="oancuaDanhsach"/>
+              <w:ind w:left="0"/>
+              <w:rPr>
+                <w:sz w:val="12"/>
+                <w:szCs w:val="12"/>
+              </w:rPr>
+            </w:pPr>
+            <w:r>
+              <w:rPr>
+                <w:sz w:val="12"/>
+                <w:szCs w:val="12"/>
+              </w:rPr>
+              <w:t>Get</w:t>
+            </w:r>
+          </w:p>
+        </w:tc>
+        <w:tc>
+          <w:tcPr>
+            <w:tcW w:w="1758" w:type="dxa"/>
+          </w:tcPr>
+          <w:p>
+            <w:pPr>
+              <w:pStyle w:val="oancuaDanhsach"/>
+              <w:ind w:left="0"/>
+              <w:rPr>
+                <w:sz w:val="12"/>
+                <w:szCs w:val="12"/>
+              </w:rPr>
+            </w:pPr>
+            <w:r>
+              <w:rPr>
+                <w:sz w:val="12"/>
+                <w:szCs w:val="12"/>
+              </w:rPr>
+              <w:t>Params:</w:t>
+            </w:r>
+          </w:p>
+          <w:p>
+            <w:pPr>
+              <w:pStyle w:val="oancuaDanhsach"/>
+              <w:ind w:left="0"/>
+              <w:rPr>
+                <w:sz w:val="12"/>
+                <w:szCs w:val="12"/>
+              </w:rPr>
+            </w:pPr>
+            <w:r>
+              <w:rPr>
+                <w:sz w:val="12"/>
+                <w:szCs w:val="12"/>
+              </w:rPr>
+              <w:t>studentID</w:t>
+            </w:r>
+          </w:p>
+        </w:tc>
+        <w:tc>
+          <w:tcPr>
+            <w:tcW w:w="1778" w:type="dxa"/>
+            <w:gridSpan w:val="2"/>
+          </w:tcPr>
+          <w:p>
+            <w:pPr>
+              <w:pStyle w:val="oancuaDanhsach"/>
+              <w:ind w:left="0"/>
+              <w:rPr>
+                <w:sz w:val="12"/>
+                <w:szCs w:val="12"/>
+              </w:rPr>
+            </w:pPr>
+          </w:p>
+        </w:tc>
+        <w:tc>
+          <w:tcPr>
+            <w:tcW w:w="759" w:type="dxa"/>
+          </w:tcPr>
+          <w:p>
+            <w:pPr>
+              <w:pStyle w:val="oancuaDanhsach"/>
+              <w:ind w:left="0"/>
+              <w:rPr>
+                <w:sz w:val="12"/>
+                <w:szCs w:val="12"/>
+              </w:rPr>
+            </w:pPr>
+          </w:p>
+        </w:tc>
+      </w:tr>
+      <w:tr>
+        <w:tc>
+          <w:tcPr>
+            <w:tcW w:w="631" w:type="dxa"/>
+            <w:vMerge/>
+          </w:tcPr>
+          <w:p>
+            <w:pPr>
+              <w:pStyle w:val="oancuaDanhsach"/>
+              <w:ind w:left="0"/>
+              <w:rPr>
+                <w:sz w:val="12"/>
+                <w:szCs w:val="12"/>
+              </w:rPr>
+            </w:pPr>
+          </w:p>
+        </w:tc>
+        <w:tc>
+          <w:tcPr>
+            <w:tcW w:w="894" w:type="dxa"/>
+            <w:vMerge/>
+          </w:tcPr>
+          <w:p>
+            <w:pPr>
+              <w:pStyle w:val="oancuaDanhsach"/>
+              <w:ind w:left="0"/>
+              <w:rPr>
+                <w:sz w:val="12"/>
+                <w:szCs w:val="12"/>
+              </w:rPr>
+            </w:pPr>
+          </w:p>
+        </w:tc>
+        <w:tc>
+          <w:tcPr>
+            <w:tcW w:w="2197" w:type="dxa"/>
+          </w:tcPr>
+          <w:p>
+            <w:pPr>
+              <w:pStyle w:val="oancuaDanhsach"/>
+              <w:ind w:left="0"/>
+              <w:rPr>
+                <w:sz w:val="12"/>
+                <w:szCs w:val="12"/>
+              </w:rPr>
+            </w:pPr>
+            <w:r>
+              <w:rPr>
+                <w:sz w:val="12"/>
+                <w:szCs w:val="12"/>
+              </w:rPr>
+              <w:t>/get</w:t>
+            </w:r>
+            <w:r>
+              <w:rPr>
+                <w:sz w:val="12"/>
+                <w:szCs w:val="12"/>
+              </w:rPr>
+              <w:t>Suggesstion</w:t>
+            </w:r>
+            <w:r>
+              <w:rPr>
+                <w:sz w:val="12"/>
+                <w:szCs w:val="12"/>
+              </w:rPr>
+              <w:t>Courses?</w:t>
+            </w:r>
+          </w:p>
+        </w:tc>
+        <w:tc>
+          <w:tcPr>
+            <w:tcW w:w="613" w:type="dxa"/>
+          </w:tcPr>
+          <w:p>
+            <w:pPr>
+              <w:pStyle w:val="oancuaDanhsach"/>
+              <w:ind w:left="0"/>
+              <w:rPr>
+                <w:sz w:val="12"/>
+                <w:szCs w:val="12"/>
+              </w:rPr>
+            </w:pPr>
+            <w:r>
+              <w:rPr>
+                <w:sz w:val="12"/>
+                <w:szCs w:val="12"/>
+              </w:rPr>
+              <w:t>Get</w:t>
+            </w:r>
+          </w:p>
+        </w:tc>
+        <w:tc>
+          <w:tcPr>
+            <w:tcW w:w="1758" w:type="dxa"/>
+          </w:tcPr>
+          <w:p>
+            <w:pPr>
+              <w:pStyle w:val="oancuaDanhsach"/>
+              <w:ind w:left="0"/>
+              <w:rPr>
+                <w:sz w:val="12"/>
+                <w:szCs w:val="12"/>
+              </w:rPr>
+            </w:pPr>
+            <w:r>
+              <w:rPr>
+                <w:sz w:val="12"/>
+                <w:szCs w:val="12"/>
+              </w:rPr>
+              <w:t>Params:</w:t>
+            </w:r>
+          </w:p>
+          <w:p>
+            <w:pPr>
+              <w:pStyle w:val="oancuaDanhsach"/>
+              <w:ind w:left="0"/>
+              <w:rPr>
+                <w:sz w:val="12"/>
+                <w:szCs w:val="12"/>
+              </w:rPr>
+            </w:pPr>
+            <w:r>
+              <w:rPr>
+                <w:sz w:val="12"/>
+                <w:szCs w:val="12"/>
+              </w:rPr>
+              <w:t>studentID</w:t>
+            </w:r>
+          </w:p>
+        </w:tc>
+        <w:tc>
+          <w:tcPr>
+            <w:tcW w:w="1778" w:type="dxa"/>
+            <w:gridSpan w:val="2"/>
+          </w:tcPr>
+          <w:p>
+            <w:pPr>
+              <w:pStyle w:val="oancuaDanhsach"/>
+              <w:ind w:left="0"/>
+              <w:rPr>
+                <w:sz w:val="12"/>
+                <w:szCs w:val="12"/>
+              </w:rPr>
+            </w:pPr>
+          </w:p>
+        </w:tc>
+        <w:tc>
+          <w:tcPr>
+            <w:tcW w:w="759" w:type="dxa"/>
+          </w:tcPr>
+          <w:p>
+            <w:pPr>
+              <w:pStyle w:val="oancuaDanhsach"/>
+              <w:ind w:left="0"/>
+              <w:rPr>
+                <w:sz w:val="12"/>
+                <w:szCs w:val="12"/>
+              </w:rPr>
+            </w:pPr>
+          </w:p>
+        </w:tc>
+      </w:tr>
+      <w:tr>
+        <w:tc>
+          <w:tcPr>
+            <w:tcW w:w="631" w:type="dxa"/>
+          </w:tcPr>
+          <w:p>
+            <w:pPr>
+              <w:pStyle w:val="oancuaDanhsach"/>
+              <w:ind w:left="0"/>
+              <w:rPr>
+                <w:sz w:val="12"/>
+                <w:szCs w:val="12"/>
+              </w:rPr>
+            </w:pPr>
+          </w:p>
+        </w:tc>
+        <w:tc>
+          <w:tcPr>
+            <w:tcW w:w="894" w:type="dxa"/>
+          </w:tcPr>
+          <w:p>
+            <w:pPr>
+              <w:pStyle w:val="oancuaDanhsach"/>
+              <w:ind w:left="0"/>
+              <w:rPr>
+                <w:sz w:val="12"/>
+                <w:szCs w:val="12"/>
+              </w:rPr>
+            </w:pPr>
+          </w:p>
+        </w:tc>
+        <w:tc>
+          <w:tcPr>
+            <w:tcW w:w="2197" w:type="dxa"/>
+          </w:tcPr>
+          <w:p>
+            <w:pPr>
+              <w:pStyle w:val="oancuaDanhsach"/>
+              <w:ind w:left="0"/>
+              <w:rPr>
+                <w:sz w:val="12"/>
+                <w:szCs w:val="12"/>
+              </w:rPr>
+            </w:pPr>
+            <w:r>
+              <w:rPr>
+                <w:sz w:val="12"/>
+                <w:szCs w:val="12"/>
+              </w:rPr>
+              <w:t>/searchCourse</w:t>
+            </w:r>
+          </w:p>
+        </w:tc>
+        <w:tc>
+          <w:tcPr>
+            <w:tcW w:w="613" w:type="dxa"/>
+          </w:tcPr>
+          <w:p>
+            <w:pPr>
+              <w:pStyle w:val="oancuaDanhsach"/>
+              <w:ind w:left="0"/>
+              <w:rPr>
+                <w:sz w:val="12"/>
+                <w:szCs w:val="12"/>
+              </w:rPr>
+            </w:pPr>
+            <w:r>
+              <w:rPr>
+                <w:sz w:val="12"/>
+                <w:szCs w:val="12"/>
+              </w:rPr>
+              <w:t>Get</w:t>
+            </w:r>
+          </w:p>
+        </w:tc>
+        <w:tc>
+          <w:tcPr>
+            <w:tcW w:w="1758" w:type="dxa"/>
+          </w:tcPr>
+          <w:p>
+            <w:pPr>
+              <w:pStyle w:val="oancuaDanhsach"/>
+              <w:ind w:left="0"/>
+              <w:rPr>
+                <w:sz w:val="12"/>
+                <w:szCs w:val="12"/>
+              </w:rPr>
+            </w:pPr>
+            <w:r>
+              <w:rPr>
+                <w:sz w:val="12"/>
+                <w:szCs w:val="12"/>
+              </w:rPr>
+              <w:t>Params: keywords</w:t>
+            </w:r>
+          </w:p>
+        </w:tc>
+        <w:tc>
+          <w:tcPr>
+            <w:tcW w:w="1778" w:type="dxa"/>
+            <w:gridSpan w:val="2"/>
+          </w:tcPr>
+          <w:p>
+            <w:pPr>
+              <w:pStyle w:val="oancuaDanhsach"/>
+              <w:ind w:left="0"/>
+              <w:rPr>
+                <w:sz w:val="12"/>
+                <w:szCs w:val="12"/>
+              </w:rPr>
+            </w:pPr>
+            <w:r>
+              <w:rPr>
+                <w:sz w:val="12"/>
+                <w:szCs w:val="12"/>
+              </w:rPr>
+              <w:t>Total: number</w:t>
+            </w:r>
+            <w:r>
+              <w:rPr>
+                <w:sz w:val="12"/>
+                <w:szCs w:val="12"/>
+              </w:rPr>
+              <w:br/>
+              <w:t>pageNumber: number</w:t>
+            </w:r>
+          </w:p>
+          <w:p>
+            <w:pPr>
+              <w:pStyle w:val="oancuaDanhsach"/>
+              <w:ind w:left="0"/>
+              <w:rPr>
+                <w:sz w:val="12"/>
+                <w:szCs w:val="12"/>
+              </w:rPr>
+            </w:pPr>
+            <w:r>
+              <w:rPr>
+                <w:sz w:val="12"/>
+                <w:szCs w:val="12"/>
+              </w:rPr>
+              <w:t>Pagesize: number</w:t>
+            </w:r>
+          </w:p>
+          <w:p>
+            <w:pPr>
+              <w:pStyle w:val="oancuaDanhsach"/>
+              <w:ind w:left="0"/>
+              <w:rPr>
+                <w:sz w:val="12"/>
+                <w:szCs w:val="12"/>
+              </w:rPr>
+            </w:pPr>
+            <w:r>
+              <w:rPr>
+                <w:sz w:val="12"/>
+                <w:szCs w:val="12"/>
+              </w:rPr>
+              <w:t>Courses: [{</w:t>
+            </w:r>
+          </w:p>
+          <w:p>
+            <w:pPr>
+              <w:pStyle w:val="oancuaDanhsach"/>
+              <w:ind w:left="0"/>
+              <w:rPr>
+                <w:sz w:val="12"/>
+                <w:szCs w:val="12"/>
+              </w:rPr>
+            </w:pPr>
+            <w:r>
+              <w:rPr>
+                <w:sz w:val="12"/>
+                <w:szCs w:val="12"/>
+              </w:rPr>
+              <w:t>}]</w:t>
+            </w:r>
+          </w:p>
+        </w:tc>
+        <w:tc>
+          <w:tcPr>
+            <w:tcW w:w="759" w:type="dxa"/>
+          </w:tcPr>
+          <w:p>
+            <w:pPr>
+              <w:pStyle w:val="oancuaDanhsach"/>
+              <w:ind w:left="0"/>
+              <w:rPr>
+                <w:sz w:val="12"/>
+                <w:szCs w:val="12"/>
+              </w:rPr>
+            </w:pPr>
+          </w:p>
+        </w:tc>
+      </w:tr>
+      <w:tr>
+        <w:tc>
+          <w:tcPr>
+            <w:tcW w:w="631" w:type="dxa"/>
+          </w:tcPr>
+          <w:p>
+            <w:pPr>
+              <w:pStyle w:val="oancuaDanhsach"/>
+              <w:ind w:left="0"/>
+              <w:rPr>
+                <w:sz w:val="12"/>
+                <w:szCs w:val="12"/>
+              </w:rPr>
+            </w:pPr>
+          </w:p>
+        </w:tc>
+        <w:tc>
+          <w:tcPr>
+            <w:tcW w:w="894" w:type="dxa"/>
+          </w:tcPr>
+          <w:p>
+            <w:pPr>
+              <w:pStyle w:val="oancuaDanhsach"/>
+              <w:ind w:left="0"/>
+              <w:rPr>
+                <w:sz w:val="12"/>
+                <w:szCs w:val="12"/>
+              </w:rPr>
+            </w:pPr>
+          </w:p>
+        </w:tc>
+        <w:tc>
+          <w:tcPr>
+            <w:tcW w:w="2197" w:type="dxa"/>
+          </w:tcPr>
+          <w:p>
+            <w:pPr>
+              <w:pStyle w:val="oancuaDanhsach"/>
+              <w:ind w:left="0"/>
+              <w:rPr>
+                <w:sz w:val="12"/>
+                <w:szCs w:val="12"/>
+              </w:rPr>
+            </w:pPr>
+            <w:r>
+              <w:rPr>
+                <w:sz w:val="12"/>
+                <w:szCs w:val="12"/>
+              </w:rPr>
+              <w:t>/course?</w:t>
+            </w:r>
+          </w:p>
+        </w:tc>
+        <w:tc>
+          <w:tcPr>
+            <w:tcW w:w="613" w:type="dxa"/>
+          </w:tcPr>
+          <w:p>
+            <w:pPr>
+              <w:pStyle w:val="oancuaDanhsach"/>
+              <w:ind w:left="0"/>
+              <w:rPr>
+                <w:sz w:val="12"/>
+                <w:szCs w:val="12"/>
+              </w:rPr>
+            </w:pPr>
+          </w:p>
+        </w:tc>
+        <w:tc>
+          <w:tcPr>
+            <w:tcW w:w="1758" w:type="dxa"/>
+          </w:tcPr>
+          <w:p>
+            <w:pPr>
+              <w:pStyle w:val="oancuaDanhsach"/>
+              <w:ind w:left="0"/>
+              <w:rPr>
+                <w:sz w:val="12"/>
+                <w:szCs w:val="12"/>
+              </w:rPr>
+            </w:pPr>
+            <w:r>
+              <w:rPr>
+                <w:sz w:val="12"/>
+                <w:szCs w:val="12"/>
+              </w:rPr>
+              <w:t>Params</w:t>
+            </w:r>
+            <w:r>
+              <w:rPr>
+                <w:sz w:val="12"/>
+                <w:szCs w:val="12"/>
+              </w:rPr>
+              <w:br/>
+              <w:t>id:string</w:t>
+            </w:r>
+          </w:p>
+          <w:p>
+            <w:pPr>
+              <w:pStyle w:val="oancuaDanhsach"/>
+              <w:ind w:left="0"/>
+              <w:rPr>
+                <w:sz w:val="12"/>
+                <w:szCs w:val="12"/>
+              </w:rPr>
+            </w:pPr>
+            <w:r>
+              <w:rPr>
+                <w:sz w:val="12"/>
+                <w:szCs w:val="12"/>
+              </w:rPr>
+              <w:t>Role: string</w:t>
+            </w:r>
+          </w:p>
+        </w:tc>
+        <w:tc>
+          <w:tcPr>
+            <w:tcW w:w="1778" w:type="dxa"/>
+            <w:gridSpan w:val="2"/>
+          </w:tcPr>
+          <w:p>
+            <w:pPr>
+              <w:pStyle w:val="oancuaDanhsach"/>
+              <w:ind w:left="0"/>
+              <w:rPr>
+                <w:sz w:val="12"/>
+                <w:szCs w:val="12"/>
+              </w:rPr>
+            </w:pPr>
+          </w:p>
+        </w:tc>
+        <w:tc>
+          <w:tcPr>
+            <w:tcW w:w="759" w:type="dxa"/>
+          </w:tcPr>
+          <w:p>
+            <w:pPr>
+              <w:pStyle w:val="oancuaDanhsach"/>
+              <w:ind w:left="0"/>
+              <w:rPr>
+                <w:sz w:val="12"/>
+                <w:szCs w:val="12"/>
+              </w:rPr>
+            </w:pPr>
+          </w:p>
+        </w:tc>
+      </w:tr>
+      <w:tr>
+        <w:tc>
+          <w:tcPr>
+            <w:tcW w:w="631" w:type="dxa"/>
+            <w:vMerge w:val="restart"/>
+          </w:tcPr>
+          <w:p>
+            <w:pPr>
+              <w:pStyle w:val="oancuaDanhsach"/>
+              <w:ind w:left="0"/>
+              <w:rPr>
+                <w:sz w:val="12"/>
+                <w:szCs w:val="12"/>
+              </w:rPr>
+            </w:pPr>
+            <w:r>
+              <w:rPr>
+                <w:sz w:val="12"/>
+                <w:szCs w:val="12"/>
+              </w:rPr>
+              <w:t>8</w:t>
+            </w:r>
+          </w:p>
+        </w:tc>
+        <w:tc>
+          <w:tcPr>
+            <w:tcW w:w="894" w:type="dxa"/>
+            <w:vMerge w:val="restart"/>
+          </w:tcPr>
+          <w:p>
+            <w:pPr>
+              <w:pStyle w:val="oancuaDanhsach"/>
+              <w:ind w:left="0"/>
+              <w:rPr>
+                <w:sz w:val="12"/>
+                <w:szCs w:val="12"/>
+              </w:rPr>
+            </w:pPr>
+            <w:r>
+              <w:rPr>
+                <w:sz w:val="12"/>
+                <w:szCs w:val="12"/>
+              </w:rPr>
+              <w:t>Student profile screen</w:t>
+            </w:r>
+          </w:p>
+        </w:tc>
+        <w:tc>
+          <w:tcPr>
+            <w:tcW w:w="2197" w:type="dxa"/>
+          </w:tcPr>
+          <w:p>
+            <w:pPr>
+              <w:pStyle w:val="oancuaDanhsach"/>
+              <w:ind w:left="0"/>
+              <w:rPr>
+                <w:sz w:val="12"/>
+                <w:szCs w:val="12"/>
+              </w:rPr>
+            </w:pPr>
+            <w:r>
+              <w:rPr>
+                <w:sz w:val="12"/>
+                <w:szCs w:val="12"/>
+              </w:rPr>
+              <w:t>/student?</w:t>
+            </w:r>
+          </w:p>
+        </w:tc>
+        <w:tc>
+          <w:tcPr>
+            <w:tcW w:w="613" w:type="dxa"/>
+          </w:tcPr>
+          <w:p>
+            <w:pPr>
+              <w:pStyle w:val="oancuaDanhsach"/>
+              <w:ind w:left="0"/>
+              <w:rPr>
+                <w:sz w:val="12"/>
+                <w:szCs w:val="12"/>
+              </w:rPr>
+            </w:pPr>
+            <w:r>
+              <w:rPr>
+                <w:sz w:val="12"/>
+                <w:szCs w:val="12"/>
+              </w:rPr>
+              <w:t>Get</w:t>
+            </w:r>
+          </w:p>
+        </w:tc>
+        <w:tc>
+          <w:tcPr>
+            <w:tcW w:w="1758" w:type="dxa"/>
+          </w:tcPr>
+          <w:p>
+            <w:pPr>
+              <w:pStyle w:val="oancuaDanhsach"/>
+              <w:ind w:left="0"/>
+              <w:rPr>
+                <w:sz w:val="12"/>
+                <w:szCs w:val="12"/>
+              </w:rPr>
+            </w:pPr>
+            <w:r>
+              <w:rPr>
+                <w:sz w:val="12"/>
+                <w:szCs w:val="12"/>
+              </w:rPr>
+              <w:t>Params:</w:t>
+            </w:r>
+          </w:p>
+          <w:p>
+            <w:pPr>
+              <w:pStyle w:val="oancuaDanhsach"/>
+              <w:ind w:left="0"/>
+              <w:rPr>
+                <w:sz w:val="12"/>
+                <w:szCs w:val="12"/>
+              </w:rPr>
+            </w:pPr>
+            <w:r>
+              <w:rPr>
+                <w:sz w:val="12"/>
+                <w:szCs w:val="12"/>
+              </w:rPr>
+              <w:t>studentID</w:t>
+            </w:r>
+          </w:p>
+        </w:tc>
+        <w:tc>
+          <w:tcPr>
+            <w:tcW w:w="1778" w:type="dxa"/>
+            <w:gridSpan w:val="2"/>
+          </w:tcPr>
+          <w:p>
+            <w:pPr>
+              <w:pStyle w:val="oancuaDanhsach"/>
+              <w:ind w:left="0"/>
+              <w:rPr>
+                <w:sz w:val="12"/>
+                <w:szCs w:val="12"/>
+              </w:rPr>
+            </w:pPr>
+            <w:r>
+              <w:rPr>
+                <w:sz w:val="12"/>
+                <w:szCs w:val="12"/>
+              </w:rPr>
+              <w:t>{</w:t>
+            </w:r>
+            <w:r>
+              <w:rPr>
+                <w:sz w:val="12"/>
+                <w:szCs w:val="12"/>
+              </w:rPr>
+              <w:br/>
+              <w:t>name: string</w:t>
+            </w:r>
+          </w:p>
+          <w:p>
+            <w:pPr>
+              <w:pStyle w:val="oancuaDanhsach"/>
+              <w:ind w:left="0"/>
+              <w:rPr>
+                <w:sz w:val="12"/>
+                <w:szCs w:val="12"/>
+              </w:rPr>
+            </w:pPr>
+            <w:r>
+              <w:rPr>
+                <w:sz w:val="12"/>
+                <w:szCs w:val="12"/>
+              </w:rPr>
+              <w:t>email: string</w:t>
+            </w:r>
+          </w:p>
+          <w:p>
+            <w:pPr>
+              <w:pStyle w:val="oancuaDanhsach"/>
+              <w:ind w:left="0"/>
+              <w:rPr>
+                <w:sz w:val="12"/>
+                <w:szCs w:val="12"/>
+              </w:rPr>
+            </w:pPr>
+            <w:r>
+              <w:rPr>
+                <w:sz w:val="12"/>
+                <w:szCs w:val="12"/>
+              </w:rPr>
+              <w:t>country: string</w:t>
+            </w:r>
+          </w:p>
+          <w:p>
+            <w:pPr>
+              <w:pStyle w:val="oancuaDanhsach"/>
+              <w:ind w:left="0"/>
+              <w:rPr>
+                <w:sz w:val="12"/>
+                <w:szCs w:val="12"/>
+              </w:rPr>
+            </w:pPr>
+            <w:r>
+              <w:rPr>
+                <w:sz w:val="12"/>
+                <w:szCs w:val="12"/>
+              </w:rPr>
+              <w:t>language</w:t>
+            </w:r>
+          </w:p>
+          <w:p>
+            <w:pPr>
+              <w:pStyle w:val="oancuaDanhsach"/>
+              <w:ind w:left="0"/>
+              <w:rPr>
+                <w:sz w:val="12"/>
+                <w:szCs w:val="12"/>
+              </w:rPr>
+            </w:pPr>
+            <w:r>
+              <w:rPr>
+                <w:sz w:val="12"/>
+                <w:szCs w:val="12"/>
+              </w:rPr>
+              <w:t>picture</w:t>
+            </w:r>
+          </w:p>
+          <w:p>
+            <w:pPr>
+              <w:pStyle w:val="oancuaDanhsach"/>
+              <w:ind w:left="0"/>
+              <w:rPr>
+                <w:sz w:val="12"/>
+                <w:szCs w:val="12"/>
+              </w:rPr>
+            </w:pPr>
+            <w:r>
+              <w:rPr>
+                <w:sz w:val="12"/>
+                <w:szCs w:val="12"/>
+              </w:rPr>
+              <w:t>numberOfCompletedCourse: number</w:t>
+            </w:r>
+            <w:r>
+              <w:rPr>
+                <w:sz w:val="12"/>
+                <w:szCs w:val="12"/>
+              </w:rPr>
+              <w:br/>
+            </w:r>
             <w:bookmarkStart w:id="0" w:name="_GoBack"/>
             <w:bookmarkEnd w:id="0"/>
+            <w:r>
+              <w:rPr>
+                <w:sz w:val="12"/>
+                <w:szCs w:val="12"/>
+              </w:rPr>
+              <w:lastRenderedPageBreak/>
+              <w:t>numberOfOngoingCourse: number</w:t>
+            </w:r>
+          </w:p>
+          <w:p>
+            <w:pPr>
+              <w:pStyle w:val="oancuaDanhsach"/>
+              <w:ind w:left="0"/>
+              <w:rPr>
+                <w:sz w:val="12"/>
+                <w:szCs w:val="12"/>
+              </w:rPr>
+            </w:pPr>
+            <w:r>
+              <w:rPr>
+                <w:sz w:val="12"/>
+                <w:szCs w:val="12"/>
+              </w:rPr>
+              <w:t>paymentAmount:number</w:t>
+            </w:r>
+          </w:p>
+          <w:p>
+            <w:pPr>
+              <w:pStyle w:val="oancuaDanhsach"/>
+              <w:ind w:left="0"/>
+              <w:rPr>
+                <w:sz w:val="12"/>
+                <w:szCs w:val="12"/>
+              </w:rPr>
+            </w:pPr>
+            <w:r>
+              <w:rPr>
+                <w:sz w:val="12"/>
+                <w:szCs w:val="12"/>
+              </w:rPr>
+              <w:t>paymentMethod: string</w:t>
+            </w:r>
+          </w:p>
+          <w:p>
+            <w:pPr>
+              <w:pStyle w:val="oancuaDanhsach"/>
+              <w:ind w:left="0"/>
+              <w:rPr>
+                <w:sz w:val="12"/>
+                <w:szCs w:val="12"/>
+              </w:rPr>
+            </w:pPr>
+            <w:r>
+              <w:rPr>
+                <w:sz w:val="12"/>
+                <w:szCs w:val="12"/>
+              </w:rPr>
+              <w:t>}</w:t>
+            </w:r>
+          </w:p>
+        </w:tc>
+        <w:tc>
+          <w:tcPr>
+            <w:tcW w:w="759" w:type="dxa"/>
+          </w:tcPr>
+          <w:p>
+            <w:pPr>
+              <w:pStyle w:val="oancuaDanhsach"/>
+              <w:ind w:left="0"/>
+              <w:rPr>
+                <w:sz w:val="12"/>
+                <w:szCs w:val="12"/>
+                <w:lang w:val="vi-VN"/>
+              </w:rPr>
+            </w:pPr>
+            <w:r>
+              <w:rPr>
+                <w:sz w:val="12"/>
+                <w:szCs w:val="12"/>
+              </w:rPr>
+              <w:lastRenderedPageBreak/>
+              <w:t>This</w:t>
+            </w:r>
+            <w:r>
+              <w:rPr>
+                <w:sz w:val="12"/>
+                <w:szCs w:val="12"/>
+                <w:lang w:val="vi-VN"/>
+              </w:rPr>
+              <w:t xml:space="preserve"> api for student infomation</w:t>
+            </w:r>
           </w:p>
         </w:tc>
       </w:tr>
@@ -4607,7 +6414,7 @@
         </w:tc>
         <w:tc>
           <w:tcPr>
-            <w:tcW w:w="921" w:type="dxa"/>
+            <w:tcW w:w="894" w:type="dxa"/>
             <w:vMerge/>
           </w:tcPr>
           <w:p>
@@ -4623,46 +6430,24 @@
         </w:tc>
         <w:tc>
           <w:tcPr>
-            <w:tcW w:w="2170" w:type="dxa"/>
-          </w:tcPr>
-          <w:p>
-            <w:pPr>
-              <w:pStyle w:val="oancuaDanhsach"/>
-              <w:ind w:left="0"/>
-              <w:rPr>
-                <w:sz w:val="12"/>
-                <w:szCs w:val="12"/>
-                <w:lang w:val="vi-VN"/>
-              </w:rPr>
-            </w:pPr>
-            <w:r>
-              <w:rPr>
-                <w:sz w:val="12"/>
-                <w:szCs w:val="12"/>
-              </w:rPr>
-              <w:t>/c</w:t>
-            </w:r>
-            <w:r>
-              <w:rPr>
-                <w:sz w:val="12"/>
-                <w:szCs w:val="12"/>
-              </w:rPr>
-              <w:t>ours</w:t>
-            </w:r>
-            <w:r>
-              <w:rPr>
-                <w:sz w:val="12"/>
-                <w:szCs w:val="12"/>
-              </w:rPr>
-              <w:t>e</w:t>
-            </w:r>
-            <w:r>
-              <w:rPr>
-                <w:sz w:val="12"/>
-                <w:szCs w:val="12"/>
-                <w:lang w:val="vi-VN"/>
-              </w:rPr>
-              <w:t>?</w:t>
+            <w:tcW w:w="2197" w:type="dxa"/>
+          </w:tcPr>
+          <w:p>
+            <w:pPr>
+              <w:pStyle w:val="oancuaDanhsach"/>
+              <w:ind w:left="0"/>
+              <w:rPr>
+                <w:sz w:val="12"/>
+                <w:szCs w:val="12"/>
+                <w:lang w:val="vi-VN"/>
+              </w:rPr>
+            </w:pPr>
+            <w:r>
+              <w:rPr>
+                <w:sz w:val="12"/>
+                <w:szCs w:val="12"/>
+              </w:rPr>
+              <w:t>/getOngoingCourses?Id=”StudentId”</w:t>
             </w:r>
           </w:p>
         </w:tc>
@@ -4706,15 +6491,24 @@
                 <w:sz w:val="12"/>
                 <w:szCs w:val="12"/>
               </w:rPr>
-              <w:t>Params</w:t>
-            </w:r>
-            <w:r>
-              <w:rPr>
-                <w:sz w:val="12"/>
-                <w:szCs w:val="12"/>
-              </w:rPr>
-              <w:br/>
-              <w:t>id:string</w:t>
+              <w:t>Params:</w:t>
+            </w:r>
+          </w:p>
+          <w:p>
+            <w:pPr>
+              <w:pStyle w:val="oancuaDanhsach"/>
+              <w:ind w:left="0"/>
+              <w:rPr>
+                <w:sz w:val="12"/>
+                <w:szCs w:val="12"/>
+              </w:rPr>
+            </w:pPr>
+            <w:r>
+              <w:rPr>
+                <w:sz w:val="12"/>
+                <w:szCs w:val="12"/>
+              </w:rPr>
+              <w:t>studentId: string</w:t>
             </w:r>
           </w:p>
         </w:tc>
@@ -4730,225 +6524,32 @@
               <w:rPr>
                 <w:sz w:val="12"/>
                 <w:szCs w:val="12"/>
-              </w:rPr>
-            </w:pPr>
-            <w:r>
-              <w:rPr>
-                <w:sz w:val="12"/>
-                <w:szCs w:val="12"/>
-              </w:rPr>
-              <w:t>{</w:t>
-            </w:r>
-          </w:p>
-          <w:p>
-            <w:pPr>
-              <w:pStyle w:val="oancuaDanhsach"/>
-              <w:ind w:left="0"/>
-              <w:rPr>
-                <w:sz w:val="12"/>
-                <w:szCs w:val="12"/>
-              </w:rPr>
-            </w:pPr>
-            <w:r>
-              <w:rPr>
-                <w:sz w:val="12"/>
-                <w:szCs w:val="12"/>
-              </w:rPr>
-              <w:t>id: number</w:t>
-            </w:r>
-          </w:p>
-          <w:p>
-            <w:pPr>
-              <w:pStyle w:val="oancuaDanhsach"/>
-              <w:ind w:left="0"/>
-              <w:rPr>
-                <w:sz w:val="12"/>
-                <w:szCs w:val="12"/>
-              </w:rPr>
-            </w:pPr>
-            <w:r>
-              <w:rPr>
-                <w:sz w:val="12"/>
-                <w:szCs w:val="12"/>
-              </w:rPr>
-              <w:t>name: string</w:t>
-            </w:r>
-          </w:p>
-          <w:p>
-            <w:pPr>
-              <w:pStyle w:val="oancuaDanhsach"/>
-              <w:ind w:left="0"/>
-              <w:rPr>
-                <w:sz w:val="12"/>
-                <w:szCs w:val="12"/>
-              </w:rPr>
-            </w:pPr>
-            <w:r>
-              <w:rPr>
-                <w:sz w:val="12"/>
-                <w:szCs w:val="12"/>
-              </w:rPr>
-              <w:t>category: string</w:t>
-            </w:r>
-          </w:p>
-          <w:p>
-            <w:pPr>
-              <w:pStyle w:val="oancuaDanhsach"/>
-              <w:ind w:left="0"/>
-              <w:rPr>
-                <w:sz w:val="12"/>
-                <w:szCs w:val="12"/>
-              </w:rPr>
-            </w:pPr>
-            <w:r>
-              <w:rPr>
-                <w:sz w:val="12"/>
-                <w:szCs w:val="12"/>
-              </w:rPr>
-              <w:t>price: number</w:t>
-            </w:r>
-          </w:p>
-          <w:p>
-            <w:pPr>
-              <w:pStyle w:val="oancuaDanhsach"/>
-              <w:ind w:left="0"/>
-              <w:rPr>
-                <w:sz w:val="12"/>
-                <w:szCs w:val="12"/>
-              </w:rPr>
-            </w:pPr>
-            <w:r>
-              <w:rPr>
-                <w:sz w:val="12"/>
-                <w:szCs w:val="12"/>
-              </w:rPr>
-              <w:t>boughtNumber: number</w:t>
-            </w:r>
-          </w:p>
-          <w:p>
-            <w:pPr>
-              <w:pStyle w:val="oancuaDanhsach"/>
-              <w:ind w:left="0"/>
-              <w:rPr>
-                <w:sz w:val="12"/>
-                <w:szCs w:val="12"/>
-              </w:rPr>
-            </w:pPr>
-            <w:r>
-              <w:rPr>
-                <w:sz w:val="12"/>
-                <w:szCs w:val="12"/>
-              </w:rPr>
-              <w:t>income: number</w:t>
-            </w:r>
-          </w:p>
-          <w:p>
-            <w:pPr>
-              <w:pStyle w:val="oancuaDanhsach"/>
-              <w:ind w:left="0"/>
-              <w:rPr>
-                <w:sz w:val="12"/>
-                <w:szCs w:val="12"/>
-              </w:rPr>
-            </w:pPr>
-            <w:r>
-              <w:rPr>
-                <w:sz w:val="12"/>
-                <w:szCs w:val="12"/>
-              </w:rPr>
-              <w:t>teacherId: number</w:t>
-            </w:r>
-          </w:p>
-          <w:p>
-            <w:pPr>
-              <w:pStyle w:val="oancuaDanhsach"/>
-              <w:ind w:left="0"/>
-              <w:rPr>
-                <w:sz w:val="12"/>
-                <w:szCs w:val="12"/>
-              </w:rPr>
-            </w:pPr>
-            <w:r>
-              <w:rPr>
-                <w:sz w:val="12"/>
-                <w:szCs w:val="12"/>
-              </w:rPr>
-              <w:t>rank</w:t>
-            </w:r>
-            <w:r>
-              <w:rPr>
-                <w:sz w:val="12"/>
-                <w:szCs w:val="12"/>
-              </w:rPr>
-              <w:t>: number</w:t>
-            </w:r>
-          </w:p>
-          <w:p>
-            <w:pPr>
-              <w:pStyle w:val="oancuaDanhsach"/>
-              <w:ind w:left="0"/>
-              <w:rPr>
-                <w:sz w:val="12"/>
-                <w:szCs w:val="12"/>
-              </w:rPr>
-            </w:pPr>
-            <w:r>
-              <w:rPr>
-                <w:sz w:val="12"/>
-                <w:szCs w:val="12"/>
-              </w:rPr>
-              <w:t xml:space="preserve">status: string </w:t>
-            </w:r>
-            <w:r>
-              <w:rPr>
-                <w:sz w:val="12"/>
-                <w:szCs w:val="12"/>
-              </w:rPr>
-              <w:br/>
-              <w:t>sessions: List &lt;Session&gt;</w:t>
-            </w:r>
-          </w:p>
-          <w:p>
-            <w:pPr>
-              <w:pStyle w:val="oancuaDanhsach"/>
-              <w:ind w:left="0"/>
-              <w:rPr>
-                <w:sz w:val="12"/>
-                <w:szCs w:val="12"/>
-                <w:lang w:val="vi-VN"/>
-              </w:rPr>
-            </w:pPr>
-            <w:r>
-              <w:rPr>
-                <w:sz w:val="12"/>
-                <w:szCs w:val="12"/>
-              </w:rPr>
-              <w:t>thumbnailPicture</w:t>
-            </w:r>
-            <w:r>
-              <w:rPr>
-                <w:sz w:val="12"/>
-                <w:szCs w:val="12"/>
-                <w:lang w:val="vi-VN"/>
-              </w:rPr>
-              <w:t>: file</w:t>
-            </w:r>
-          </w:p>
-          <w:p>
-            <w:pPr>
-              <w:pStyle w:val="oancuaDanhsach"/>
-              <w:ind w:left="0"/>
-              <w:rPr>
-                <w:sz w:val="12"/>
-                <w:szCs w:val="12"/>
-              </w:rPr>
-            </w:pPr>
-            <w:r>
-              <w:rPr>
-                <w:sz w:val="12"/>
-                <w:szCs w:val="12"/>
-              </w:rPr>
-              <w:t>}</w:t>
+                <w:lang w:val="vi-VN"/>
+              </w:rPr>
+            </w:pPr>
+            <w:r>
+              <w:rPr>
+                <w:sz w:val="12"/>
+                <w:szCs w:val="12"/>
+              </w:rPr>
+              <w:t>Total:number</w:t>
+            </w:r>
+          </w:p>
+          <w:p>
+            <w:pPr>
+              <w:pStyle w:val="oancuaDanhsach"/>
+              <w:ind w:left="0"/>
+              <w:rPr>
+                <w:sz w:val="12"/>
+                <w:szCs w:val="12"/>
+              </w:rPr>
+            </w:pPr>
+            <w:r>
+              <w:rPr>
+                <w:sz w:val="12"/>
+                <w:szCs w:val="12"/>
+              </w:rPr>
+              <w:t>{}</w:t>
             </w:r>
           </w:p>
         </w:tc>
@@ -4988,13 +6589,13 @@
                 <w:sz w:val="12"/>
                 <w:szCs w:val="12"/>
               </w:rPr>
-              <w:t>7</w:t>
-            </w:r>
-          </w:p>
-        </w:tc>
-        <w:tc>
-          <w:tcPr>
-            <w:tcW w:w="921" w:type="dxa"/>
+              <w:t>9</w:t>
+            </w:r>
+          </w:p>
+        </w:tc>
+        <w:tc>
+          <w:tcPr>
+            <w:tcW w:w="894" w:type="dxa"/>
             <w:vMerge w:val="restart"/>
           </w:tcPr>
           <w:p>
@@ -5004,36 +6605,61 @@
               <w:rPr>
                 <w:sz w:val="12"/>
                 <w:szCs w:val="12"/>
-              </w:rPr>
-            </w:pPr>
-            <w:r>
-              <w:rPr>
-                <w:sz w:val="12"/>
-                <w:szCs w:val="12"/>
-              </w:rPr>
-              <w:t>Student main screen</w:t>
-            </w:r>
-          </w:p>
-        </w:tc>
-        <w:tc>
-          <w:tcPr>
-            <w:tcW w:w="2170" w:type="dxa"/>
-          </w:tcPr>
-          <w:p>
-            <w:pPr>
-              <w:pStyle w:val="oancuaDanhsach"/>
-              <w:ind w:left="0"/>
-              <w:rPr>
-                <w:sz w:val="12"/>
-                <w:szCs w:val="12"/>
-              </w:rPr>
-            </w:pPr>
-            <w:r>
-              <w:rPr>
-                <w:sz w:val="12"/>
-                <w:szCs w:val="12"/>
-              </w:rPr>
-              <w:t>/getOngoingCourses?</w:t>
+                <w:lang w:val="vi-VN"/>
+              </w:rPr>
+            </w:pPr>
+            <w:r>
+              <w:rPr>
+                <w:sz w:val="12"/>
+                <w:szCs w:val="12"/>
+              </w:rPr>
+              <w:t>Student</w:t>
+            </w:r>
+            <w:r>
+              <w:rPr>
+                <w:sz w:val="12"/>
+                <w:szCs w:val="12"/>
+                <w:lang w:val="vi-VN"/>
+              </w:rPr>
+              <w:t xml:space="preserve"> view course</w:t>
+            </w:r>
+          </w:p>
+        </w:tc>
+        <w:tc>
+          <w:tcPr>
+            <w:tcW w:w="2197" w:type="dxa"/>
+          </w:tcPr>
+          <w:p>
+            <w:pPr>
+              <w:pStyle w:val="oancuaDanhsach"/>
+              <w:ind w:left="0"/>
+              <w:rPr>
+                <w:sz w:val="12"/>
+                <w:szCs w:val="12"/>
+              </w:rPr>
+            </w:pPr>
+            <w:r>
+              <w:rPr>
+                <w:sz w:val="12"/>
+                <w:szCs w:val="12"/>
+                <w:lang w:val="vi-VN"/>
+              </w:rPr>
+              <w:t>/get</w:t>
+            </w:r>
+            <w:r>
+              <w:rPr>
+                <w:sz w:val="12"/>
+                <w:szCs w:val="12"/>
+              </w:rPr>
+              <w:t>CourseEvaludation</w:t>
+            </w:r>
+            <w:r>
+              <w:rPr>
+                <w:sz w:val="12"/>
+                <w:szCs w:val="12"/>
+                <w:lang w:val="vi-VN"/>
+              </w:rPr>
+              <w:t>s</w:t>
             </w:r>
           </w:p>
         </w:tc>
@@ -5072,30 +6698,6 @@
                 <w:szCs w:val="12"/>
               </w:rPr>
             </w:pPr>
-            <w:r>
-              <w:rPr>
-                <w:sz w:val="12"/>
-                <w:szCs w:val="12"/>
-              </w:rPr>
-              <w:t>Params:</w:t>
-            </w:r>
-          </w:p>
-          <w:p>
-            <w:pPr>
-              <w:pStyle w:val="oancuaDanhsach"/>
-              <w:ind w:left="0"/>
-              <w:rPr>
-                <w:sz w:val="12"/>
-                <w:szCs w:val="12"/>
-              </w:rPr>
-            </w:pPr>
-            <w:r>
-              <w:rPr>
-                <w:sz w:val="12"/>
-                <w:szCs w:val="12"/>
-              </w:rPr>
-              <w:t>studentID</w:t>
-            </w:r>
           </w:p>
         </w:tc>
         <w:tc>
@@ -5110,196 +6712,8 @@
               <w:rPr>
                 <w:sz w:val="12"/>
                 <w:szCs w:val="12"/>
-                <w:lang w:val="vi-VN"/>
-              </w:rPr>
-            </w:pPr>
-            <w:r>
-              <w:rPr>
-                <w:sz w:val="12"/>
-                <w:szCs w:val="12"/>
-                <w:lang w:val="vi-VN"/>
-              </w:rPr>
-              <w:t>Total:number</w:t>
-            </w:r>
-            <w:r>
-              <w:rPr>
-                <w:sz w:val="12"/>
-                <w:szCs w:val="12"/>
-                <w:lang w:val="vi-VN"/>
-              </w:rPr>
-              <w:br/>
-              <w:t>pageNumber: number</w:t>
-            </w:r>
-          </w:p>
-          <w:p>
-            <w:pPr>
-              <w:pStyle w:val="oancuaDanhsach"/>
-              <w:ind w:left="0"/>
-              <w:rPr>
-                <w:sz w:val="12"/>
-                <w:szCs w:val="12"/>
-                <w:lang w:val="vi-VN"/>
-              </w:rPr>
-            </w:pPr>
-            <w:r>
-              <w:rPr>
-                <w:sz w:val="12"/>
-                <w:szCs w:val="12"/>
-                <w:lang w:val="vi-VN"/>
-              </w:rPr>
-              <w:t>pageSize: number</w:t>
-            </w:r>
-          </w:p>
-          <w:p>
-            <w:pPr>
-              <w:pStyle w:val="oancuaDanhsach"/>
-              <w:ind w:left="0"/>
-              <w:rPr>
-                <w:sz w:val="12"/>
-                <w:szCs w:val="12"/>
-                <w:lang w:val="vi-VN"/>
-              </w:rPr>
-            </w:pPr>
-            <w:r>
-              <w:rPr>
-                <w:sz w:val="12"/>
-                <w:szCs w:val="12"/>
-                <w:lang w:val="vi-VN"/>
-              </w:rPr>
-              <w:t>courses: [</w:t>
-            </w:r>
-            <w:r>
-              <w:rPr>
-                <w:sz w:val="12"/>
-                <w:szCs w:val="12"/>
-                <w:lang w:val="vi-VN"/>
-              </w:rPr>
-              <w:t>{</w:t>
-            </w:r>
-          </w:p>
-          <w:p>
-            <w:pPr>
-              <w:pStyle w:val="oancuaDanhsach"/>
-              <w:ind w:left="0"/>
-              <w:rPr>
-                <w:sz w:val="12"/>
-                <w:szCs w:val="12"/>
-                <w:lang w:val="vi-VN"/>
-              </w:rPr>
-            </w:pPr>
-            <w:r>
-              <w:rPr>
-                <w:sz w:val="12"/>
-                <w:szCs w:val="12"/>
-                <w:lang w:val="vi-VN"/>
-              </w:rPr>
-              <w:t>id: number</w:t>
-            </w:r>
-            <w:r>
-              <w:rPr>
-                <w:sz w:val="12"/>
-                <w:szCs w:val="12"/>
-                <w:lang w:val="vi-VN"/>
-              </w:rPr>
-              <w:br/>
-              <w:t>name:</w:t>
-            </w:r>
-            <w:r>
-              <w:rPr>
-                <w:sz w:val="12"/>
-                <w:szCs w:val="12"/>
-                <w:lang w:val="vi-VN"/>
-              </w:rPr>
-              <w:br/>
-              <w:t>shortDescirption</w:t>
-            </w:r>
-          </w:p>
-          <w:p>
-            <w:pPr>
-              <w:pStyle w:val="oancuaDanhsach"/>
-              <w:ind w:left="0"/>
-              <w:rPr>
-                <w:sz w:val="12"/>
-                <w:szCs w:val="12"/>
-                <w:lang w:val="vi-VN"/>
-              </w:rPr>
-            </w:pPr>
-            <w:r>
-              <w:rPr>
-                <w:sz w:val="12"/>
-                <w:szCs w:val="12"/>
-                <w:lang w:val="vi-VN"/>
-              </w:rPr>
-              <w:t>rank:</w:t>
-            </w:r>
-          </w:p>
-          <w:p>
-            <w:pPr>
-              <w:pStyle w:val="oancuaDanhsach"/>
-              <w:ind w:left="0"/>
-              <w:rPr>
-                <w:sz w:val="12"/>
-                <w:szCs w:val="12"/>
-                <w:lang w:val="vi-VN"/>
-              </w:rPr>
-            </w:pPr>
-            <w:r>
-              <w:rPr>
-                <w:sz w:val="12"/>
-                <w:szCs w:val="12"/>
-                <w:lang w:val="vi-VN"/>
-              </w:rPr>
-              <w:t>thumbnailPicture: file</w:t>
-            </w:r>
-          </w:p>
-          <w:p>
-            <w:pPr>
-              <w:pStyle w:val="oancuaDanhsach"/>
-              <w:ind w:left="0"/>
-              <w:rPr>
-                <w:sz w:val="12"/>
-                <w:szCs w:val="12"/>
-                <w:lang w:val="vi-VN"/>
-              </w:rPr>
-            </w:pPr>
-          </w:p>
-          <w:p>
-            <w:pPr>
-              <w:pStyle w:val="oancuaDanhsach"/>
-              <w:ind w:left="0"/>
-              <w:rPr>
-                <w:sz w:val="12"/>
-                <w:szCs w:val="12"/>
-                <w:lang w:val="vi-VN"/>
-              </w:rPr>
-            </w:pPr>
-          </w:p>
-          <w:p>
-            <w:pPr>
-              <w:pStyle w:val="oancuaDanhsach"/>
-              <w:ind w:left="0"/>
-              <w:rPr>
-                <w:sz w:val="12"/>
-                <w:szCs w:val="12"/>
-                <w:lang w:val="vi-VN"/>
-              </w:rPr>
-            </w:pPr>
-            <w:r>
-              <w:rPr>
-                <w:sz w:val="12"/>
-                <w:szCs w:val="12"/>
-                <w:lang w:val="vi-VN"/>
-              </w:rPr>
-              <w:t>}</w:t>
-            </w:r>
-            <w:r>
-              <w:rPr>
-                <w:sz w:val="12"/>
-                <w:szCs w:val="12"/>
-                <w:lang w:val="vi-VN"/>
-              </w:rPr>
-              <w:t>]</w:t>
-            </w:r>
+              </w:rPr>
+            </w:pPr>
           </w:p>
         </w:tc>
         <w:tc>
@@ -5337,7 +6751,7 @@
         </w:tc>
         <w:tc>
           <w:tcPr>
-            <w:tcW w:w="921" w:type="dxa"/>
+            <w:tcW w:w="894" w:type="dxa"/>
             <w:vMerge/>
           </w:tcPr>
           <w:p>
@@ -5353,21 +6767,31 @@
         </w:tc>
         <w:tc>
           <w:tcPr>
-            <w:tcW w:w="2170" w:type="dxa"/>
-          </w:tcPr>
-          <w:p>
-            <w:pPr>
-              <w:rPr>
-                <w:sz w:val="12"/>
-                <w:szCs w:val="12"/>
-              </w:rPr>
-            </w:pPr>
-            <w:r>
-              <w:rPr>
-                <w:sz w:val="12"/>
-                <w:szCs w:val="12"/>
-              </w:rPr>
-              <w:t xml:space="preserve">/getViewingCourse? </w:t>
+            <w:tcW w:w="2197" w:type="dxa"/>
+          </w:tcPr>
+          <w:p>
+            <w:pPr>
+              <w:pStyle w:val="oancuaDanhsach"/>
+              <w:ind w:left="0"/>
+              <w:rPr>
+                <w:sz w:val="12"/>
+                <w:szCs w:val="12"/>
+              </w:rPr>
+            </w:pPr>
+            <w:r>
+              <w:rPr>
+                <w:sz w:val="12"/>
+                <w:szCs w:val="12"/>
+              </w:rPr>
+              <w:t>/course</w:t>
+            </w:r>
+            <w:r>
+              <w:rPr>
+                <w:sz w:val="12"/>
+                <w:szCs w:val="12"/>
+                <w:lang w:val="vi-VN"/>
+              </w:rPr>
+              <w:t>?</w:t>
             </w:r>
           </w:p>
         </w:tc>
@@ -5406,30 +6830,6 @@
                 <w:szCs w:val="12"/>
               </w:rPr>
             </w:pPr>
-            <w:r>
-              <w:rPr>
-                <w:sz w:val="12"/>
-                <w:szCs w:val="12"/>
-              </w:rPr>
-              <w:t>Params:</w:t>
-            </w:r>
-          </w:p>
-          <w:p>
-            <w:pPr>
-              <w:pStyle w:val="oancuaDanhsach"/>
-              <w:ind w:left="0"/>
-              <w:rPr>
-                <w:sz w:val="12"/>
-                <w:szCs w:val="12"/>
-              </w:rPr>
-            </w:pPr>
-            <w:r>
-              <w:rPr>
-                <w:sz w:val="12"/>
-                <w:szCs w:val="12"/>
-              </w:rPr>
-              <w:t>studentID</w:t>
-            </w:r>
           </w:p>
         </w:tc>
         <w:tc>
@@ -5483,7 +6883,7 @@
         </w:tc>
         <w:tc>
           <w:tcPr>
-            <w:tcW w:w="921" w:type="dxa"/>
+            <w:tcW w:w="894" w:type="dxa"/>
             <w:vMerge/>
           </w:tcPr>
           <w:p>
@@ -5499,37 +6899,23 @@
         </w:tc>
         <w:tc>
           <w:tcPr>
-            <w:tcW w:w="2170" w:type="dxa"/>
-          </w:tcPr>
-          <w:p>
-            <w:pPr>
-              <w:pStyle w:val="oancuaDanhsach"/>
-              <w:ind w:left="0"/>
-              <w:rPr>
-                <w:sz w:val="12"/>
-                <w:szCs w:val="12"/>
-              </w:rPr>
-            </w:pPr>
-            <w:r>
-              <w:rPr>
-                <w:sz w:val="12"/>
-                <w:szCs w:val="12"/>
-              </w:rPr>
-              <w:t>/get</w:t>
-            </w:r>
-            <w:r>
-              <w:rPr>
-                <w:sz w:val="12"/>
-                <w:szCs w:val="12"/>
-              </w:rPr>
-              <w:t>Suggesstion</w:t>
-            </w:r>
-            <w:r>
-              <w:rPr>
-                <w:sz w:val="12"/>
-                <w:szCs w:val="12"/>
-              </w:rPr>
-              <w:t>Courses?</w:t>
+            <w:tcW w:w="2197" w:type="dxa"/>
+          </w:tcPr>
+          <w:p>
+            <w:pPr>
+              <w:pStyle w:val="oancuaDanhsach"/>
+              <w:ind w:left="0"/>
+              <w:rPr>
+                <w:sz w:val="12"/>
+                <w:szCs w:val="12"/>
+              </w:rPr>
+            </w:pPr>
+            <w:r>
+              <w:rPr>
+                <w:sz w:val="12"/>
+                <w:szCs w:val="12"/>
+              </w:rPr>
+              <w:t>/getCourseSuggesstion? studentId=””</w:t>
             </w:r>
           </w:p>
         </w:tc>
@@ -5590,7 +6976,7 @@
                 <w:sz w:val="12"/>
                 <w:szCs w:val="12"/>
               </w:rPr>
-              <w:t>studentID</w:t>
+              <w:t>studentId:number</w:t>
             </w:r>
           </w:p>
         </w:tc>
@@ -5630,68 +7016,54 @@
         <w:tc>
           <w:tcPr>
             <w:tcW w:w="631" w:type="dxa"/>
-            <w:vMerge w:val="restart"/>
-          </w:tcPr>
-          <w:p>
-            <w:pPr>
-              <w:pStyle w:val="oancuaDanhsach"/>
-              <w:ind w:left="0"/>
-              <w:rPr>
-                <w:sz w:val="12"/>
-                <w:szCs w:val="12"/>
-              </w:rPr>
-            </w:pPr>
-            <w:r>
-              <w:rPr>
-                <w:sz w:val="12"/>
-                <w:szCs w:val="12"/>
-              </w:rPr>
-              <w:t>8</w:t>
-            </w:r>
-          </w:p>
-        </w:tc>
-        <w:tc>
-          <w:tcPr>
-            <w:tcW w:w="921" w:type="dxa"/>
-            <w:vMerge w:val="restart"/>
-          </w:tcPr>
-          <w:p>
-            <w:pPr>
-              <w:pStyle w:val="oancuaDanhsach"/>
-              <w:ind w:left="0"/>
-              <w:rPr>
-                <w:sz w:val="12"/>
-                <w:szCs w:val="12"/>
-              </w:rPr>
-            </w:pPr>
-            <w:r>
-              <w:rPr>
-                <w:sz w:val="12"/>
-                <w:szCs w:val="12"/>
-              </w:rPr>
-              <w:t>Student profile screen</w:t>
-            </w:r>
-          </w:p>
-        </w:tc>
-        <w:tc>
-          <w:tcPr>
-            <w:tcW w:w="2170" w:type="dxa"/>
-          </w:tcPr>
-          <w:p>
-            <w:pPr>
-              <w:pStyle w:val="oancuaDanhsach"/>
-              <w:ind w:left="0"/>
-              <w:rPr>
-                <w:sz w:val="12"/>
-                <w:szCs w:val="12"/>
-              </w:rPr>
-            </w:pPr>
-            <w:r>
-              <w:rPr>
-                <w:sz w:val="12"/>
-                <w:szCs w:val="12"/>
-              </w:rPr>
-              <w:t>/student?</w:t>
+            <w:vMerge/>
+          </w:tcPr>
+          <w:p>
+            <w:pPr>
+              <w:pStyle w:val="oancuaDanhsach"/>
+              <w:ind w:left="0"/>
+              <w:rPr>
+                <w:sz w:val="12"/>
+                <w:szCs w:val="12"/>
+              </w:rPr>
+            </w:pPr>
+          </w:p>
+        </w:tc>
+        <w:tc>
+          <w:tcPr>
+            <w:tcW w:w="894" w:type="dxa"/>
+            <w:vMerge/>
+          </w:tcPr>
+          <w:p>
+            <w:pPr>
+              <w:pStyle w:val="oancuaDanhsach"/>
+              <w:ind w:left="0"/>
+              <w:rPr>
+                <w:sz w:val="12"/>
+                <w:szCs w:val="12"/>
+              </w:rPr>
+            </w:pPr>
+          </w:p>
+        </w:tc>
+        <w:tc>
+          <w:tcPr>
+            <w:tcW w:w="2197" w:type="dxa"/>
+          </w:tcPr>
+          <w:p>
+            <w:pPr>
+              <w:pStyle w:val="oancuaDanhsach"/>
+              <w:ind w:left="0"/>
+              <w:rPr>
+                <w:sz w:val="12"/>
+                <w:szCs w:val="12"/>
+              </w:rPr>
+            </w:pPr>
+            <w:r>
+              <w:rPr>
+                <w:sz w:val="12"/>
+                <w:szCs w:val="12"/>
+              </w:rPr>
+              <w:t>/getRelatedCourse?courseId</w:t>
             </w:r>
           </w:p>
         </w:tc>
@@ -5752,7 +7124,7 @@
                 <w:sz w:val="12"/>
                 <w:szCs w:val="12"/>
               </w:rPr>
-              <w:t>studentID</w:t>
+              <w:t>courseId: number</w:t>
             </w:r>
           </w:p>
         </w:tc>
@@ -5770,165 +7142,6 @@
                 <w:szCs w:val="12"/>
               </w:rPr>
             </w:pPr>
-            <w:r>
-              <w:rPr>
-                <w:sz w:val="12"/>
-                <w:szCs w:val="12"/>
-              </w:rPr>
-              <w:t>{</w:t>
-            </w:r>
-            <w:r>
-              <w:rPr>
-                <w:sz w:val="12"/>
-                <w:szCs w:val="12"/>
-              </w:rPr>
-              <w:br/>
-              <w:t>name: string</w:t>
-            </w:r>
-          </w:p>
-          <w:p>
-            <w:pPr>
-              <w:pStyle w:val="oancuaDanhsach"/>
-              <w:ind w:left="0"/>
-              <w:rPr>
-                <w:sz w:val="12"/>
-                <w:szCs w:val="12"/>
-              </w:rPr>
-            </w:pPr>
-            <w:r>
-              <w:rPr>
-                <w:sz w:val="12"/>
-                <w:szCs w:val="12"/>
-              </w:rPr>
-              <w:t>email: string</w:t>
-            </w:r>
-          </w:p>
-          <w:p>
-            <w:pPr>
-              <w:pStyle w:val="oancuaDanhsach"/>
-              <w:ind w:left="0"/>
-              <w:rPr>
-                <w:sz w:val="12"/>
-                <w:szCs w:val="12"/>
-              </w:rPr>
-            </w:pPr>
-            <w:r>
-              <w:rPr>
-                <w:sz w:val="12"/>
-                <w:szCs w:val="12"/>
-              </w:rPr>
-              <w:t>country: string</w:t>
-            </w:r>
-          </w:p>
-          <w:p>
-            <w:pPr>
-              <w:pStyle w:val="oancuaDanhsach"/>
-              <w:ind w:left="0"/>
-              <w:rPr>
-                <w:sz w:val="12"/>
-                <w:szCs w:val="12"/>
-              </w:rPr>
-            </w:pPr>
-            <w:r>
-              <w:rPr>
-                <w:sz w:val="12"/>
-                <w:szCs w:val="12"/>
-              </w:rPr>
-              <w:t>language</w:t>
-            </w:r>
-          </w:p>
-          <w:p>
-            <w:pPr>
-              <w:pStyle w:val="oancuaDanhsach"/>
-              <w:ind w:left="0"/>
-              <w:rPr>
-                <w:sz w:val="12"/>
-                <w:szCs w:val="12"/>
-              </w:rPr>
-            </w:pPr>
-            <w:r>
-              <w:rPr>
-                <w:sz w:val="12"/>
-                <w:szCs w:val="12"/>
-              </w:rPr>
-              <w:t>picture</w:t>
-            </w:r>
-          </w:p>
-          <w:p>
-            <w:pPr>
-              <w:pStyle w:val="oancuaDanhsach"/>
-              <w:ind w:left="0"/>
-              <w:rPr>
-                <w:sz w:val="12"/>
-                <w:szCs w:val="12"/>
-              </w:rPr>
-            </w:pPr>
-            <w:r>
-              <w:rPr>
-                <w:sz w:val="12"/>
-                <w:szCs w:val="12"/>
-              </w:rPr>
-              <w:t>numberOfCompletedCourse: number</w:t>
-            </w:r>
-            <w:r>
-              <w:rPr>
-                <w:sz w:val="12"/>
-                <w:szCs w:val="12"/>
-              </w:rPr>
-              <w:br/>
-              <w:t>numberOfOngoingCourse: number</w:t>
-            </w:r>
-          </w:p>
-          <w:p>
-            <w:pPr>
-              <w:pStyle w:val="oancuaDanhsach"/>
-              <w:ind w:left="0"/>
-              <w:rPr>
-                <w:sz w:val="12"/>
-                <w:szCs w:val="12"/>
-              </w:rPr>
-            </w:pPr>
-            <w:r>
-              <w:rPr>
-                <w:sz w:val="12"/>
-                <w:szCs w:val="12"/>
-              </w:rPr>
-              <w:t>paymentAmount:number</w:t>
-            </w:r>
-          </w:p>
-          <w:p>
-            <w:pPr>
-              <w:pStyle w:val="oancuaDanhsach"/>
-              <w:ind w:left="0"/>
-              <w:rPr>
-                <w:sz w:val="12"/>
-                <w:szCs w:val="12"/>
-              </w:rPr>
-            </w:pPr>
-            <w:r>
-              <w:rPr>
-                <w:sz w:val="12"/>
-                <w:szCs w:val="12"/>
-              </w:rPr>
-              <w:t>paymentMethod: string</w:t>
-            </w:r>
-          </w:p>
-          <w:p>
-            <w:pPr>
-              <w:pStyle w:val="oancuaDanhsach"/>
-              <w:ind w:left="0"/>
-              <w:rPr>
-                <w:sz w:val="12"/>
-                <w:szCs w:val="12"/>
-              </w:rPr>
-            </w:pPr>
-            <w:r>
-              <w:rPr>
-                <w:sz w:val="12"/>
-                <w:szCs w:val="12"/>
-              </w:rPr>
-              <w:t>}</w:t>
-            </w:r>
           </w:p>
         </w:tc>
         <w:tc>
@@ -5942,24 +7155,8 @@
               <w:rPr>
                 <w:sz w:val="12"/>
                 <w:szCs w:val="12"/>
-                <w:lang w:val="vi-VN"/>
-              </w:rPr>
-            </w:pPr>
-            <w:r>
-              <w:rPr>
-                <w:sz w:val="12"/>
-                <w:szCs w:val="12"/>
-              </w:rPr>
-              <w:t>This</w:t>
-            </w:r>
-            <w:r>
-              <w:rPr>
-                <w:sz w:val="12"/>
-                <w:szCs w:val="12"/>
-                <w:lang w:val="vi-VN"/>
-              </w:rPr>
-              <w:t xml:space="preserve"> api for student infomation</w:t>
-            </w:r>
+              </w:rPr>
+            </w:pPr>
           </w:p>
         </w:tc>
       </w:tr>
@@ -5967,801 +7164,36 @@
         <w:tc>
           <w:tcPr>
             <w:tcW w:w="631" w:type="dxa"/>
-            <w:vMerge/>
-          </w:tcPr>
-          <w:p>
-            <w:pPr>
-              <w:pStyle w:val="oancuaDanhsach"/>
-              <w:ind w:left="0"/>
-              <w:rPr>
-                <w:sz w:val="12"/>
-                <w:szCs w:val="12"/>
-              </w:rPr>
-            </w:pPr>
-          </w:p>
-        </w:tc>
-        <w:tc>
-          <w:tcPr>
-            <w:tcW w:w="921" w:type="dxa"/>
-            <w:vMerge/>
-          </w:tcPr>
-          <w:p>
-            <w:pPr>
-              <w:pStyle w:val="oancuaDanhsach"/>
-              <w:ind w:left="0"/>
-              <w:rPr>
-                <w:sz w:val="12"/>
-                <w:szCs w:val="12"/>
-              </w:rPr>
-            </w:pPr>
-          </w:p>
-        </w:tc>
-        <w:tc>
-          <w:tcPr>
-            <w:tcW w:w="2170" w:type="dxa"/>
-          </w:tcPr>
-          <w:p>
-            <w:pPr>
-              <w:pStyle w:val="oancuaDanhsach"/>
-              <w:ind w:left="0"/>
-              <w:rPr>
-                <w:sz w:val="12"/>
-                <w:szCs w:val="12"/>
-                <w:lang w:val="vi-VN"/>
-              </w:rPr>
-            </w:pPr>
-            <w:r>
-              <w:rPr>
-                <w:sz w:val="12"/>
-                <w:szCs w:val="12"/>
-              </w:rPr>
-              <w:t>/getOngoingCourses?Id=”StudentId”</w:t>
-            </w:r>
-          </w:p>
-        </w:tc>
-        <w:tc>
-          <w:tcPr>
-            <w:tcW w:w="613" w:type="dxa"/>
-          </w:tcPr>
-          <w:p>
-            <w:pPr>
-              <w:pStyle w:val="oancuaDanhsach"/>
-              <w:ind w:left="0"/>
-              <w:rPr>
-                <w:sz w:val="12"/>
-                <w:szCs w:val="12"/>
-              </w:rPr>
-            </w:pPr>
-            <w:r>
-              <w:rPr>
-                <w:sz w:val="12"/>
-                <w:szCs w:val="12"/>
-              </w:rPr>
-              <w:t>Get</w:t>
-            </w:r>
-          </w:p>
-        </w:tc>
-        <w:tc>
-          <w:tcPr>
-            <w:tcW w:w="1758" w:type="dxa"/>
-          </w:tcPr>
-          <w:p>
-            <w:pPr>
-              <w:pStyle w:val="oancuaDanhsach"/>
-              <w:ind w:left="0"/>
-              <w:rPr>
-                <w:sz w:val="12"/>
-                <w:szCs w:val="12"/>
-              </w:rPr>
-            </w:pPr>
-            <w:r>
-              <w:rPr>
-                <w:sz w:val="12"/>
-                <w:szCs w:val="12"/>
-              </w:rPr>
-              <w:t>Params:</w:t>
-            </w:r>
-          </w:p>
-          <w:p>
-            <w:pPr>
-              <w:pStyle w:val="oancuaDanhsach"/>
-              <w:ind w:left="0"/>
-              <w:rPr>
-                <w:sz w:val="12"/>
-                <w:szCs w:val="12"/>
-              </w:rPr>
-            </w:pPr>
-            <w:r>
-              <w:rPr>
-                <w:sz w:val="12"/>
-                <w:szCs w:val="12"/>
-              </w:rPr>
-              <w:t>studentId: string</w:t>
-            </w:r>
-          </w:p>
-        </w:tc>
-        <w:tc>
-          <w:tcPr>
-            <w:tcW w:w="1778" w:type="dxa"/>
-            <w:gridSpan w:val="2"/>
-          </w:tcPr>
-          <w:p>
-            <w:pPr>
-              <w:pStyle w:val="oancuaDanhsach"/>
-              <w:ind w:left="0"/>
-              <w:rPr>
-                <w:sz w:val="12"/>
-                <w:szCs w:val="12"/>
-                <w:lang w:val="vi-VN"/>
-              </w:rPr>
-            </w:pPr>
-            <w:r>
-              <w:rPr>
-                <w:sz w:val="12"/>
-                <w:szCs w:val="12"/>
-              </w:rPr>
-              <w:t>Total:number</w:t>
-            </w:r>
-          </w:p>
-          <w:p>
-            <w:pPr>
-              <w:pStyle w:val="oancuaDanhsach"/>
-              <w:ind w:left="0"/>
-              <w:rPr>
-                <w:sz w:val="12"/>
-                <w:szCs w:val="12"/>
-              </w:rPr>
-            </w:pPr>
-            <w:r>
-              <w:rPr>
-                <w:sz w:val="12"/>
-                <w:szCs w:val="12"/>
-              </w:rPr>
-              <w:t>{}</w:t>
-            </w:r>
-          </w:p>
-        </w:tc>
-        <w:tc>
-          <w:tcPr>
-            <w:tcW w:w="759" w:type="dxa"/>
-          </w:tcPr>
-          <w:p>
-            <w:pPr>
-              <w:pStyle w:val="oancuaDanhsach"/>
-              <w:ind w:left="0"/>
-              <w:rPr>
-                <w:sz w:val="12"/>
-                <w:szCs w:val="12"/>
-              </w:rPr>
-            </w:pPr>
-          </w:p>
-        </w:tc>
-      </w:tr>
-      <w:tr>
-        <w:tc>
-          <w:tcPr>
-            <w:tcW w:w="631" w:type="dxa"/>
-            <w:vMerge w:val="restart"/>
-          </w:tcPr>
-          <w:p>
-            <w:pPr>
-              <w:pStyle w:val="oancuaDanhsach"/>
-              <w:ind w:left="0"/>
-              <w:rPr>
-                <w:sz w:val="12"/>
-                <w:szCs w:val="12"/>
-              </w:rPr>
-            </w:pPr>
-            <w:r>
-              <w:rPr>
-                <w:sz w:val="12"/>
-                <w:szCs w:val="12"/>
-              </w:rPr>
-              <w:t>9</w:t>
-            </w:r>
-          </w:p>
-        </w:tc>
-        <w:tc>
-          <w:tcPr>
-            <w:tcW w:w="921" w:type="dxa"/>
-            <w:vMerge w:val="restart"/>
-          </w:tcPr>
-          <w:p>
-            <w:pPr>
-              <w:pStyle w:val="oancuaDanhsach"/>
-              <w:ind w:left="0"/>
-              <w:rPr>
-                <w:sz w:val="12"/>
-                <w:szCs w:val="12"/>
-                <w:lang w:val="vi-VN"/>
-              </w:rPr>
-            </w:pPr>
-            <w:r>
-              <w:rPr>
-                <w:sz w:val="12"/>
-                <w:szCs w:val="12"/>
-              </w:rPr>
-              <w:t>Student</w:t>
-            </w:r>
-            <w:r>
-              <w:rPr>
-                <w:sz w:val="12"/>
-                <w:szCs w:val="12"/>
-                <w:lang w:val="vi-VN"/>
-              </w:rPr>
-              <w:t xml:space="preserve"> view course</w:t>
-            </w:r>
-          </w:p>
-        </w:tc>
-        <w:tc>
-          <w:tcPr>
-            <w:tcW w:w="2170" w:type="dxa"/>
-          </w:tcPr>
-          <w:p>
-            <w:pPr>
-              <w:pStyle w:val="oancuaDanhsach"/>
-              <w:ind w:left="0"/>
-              <w:rPr>
-                <w:sz w:val="12"/>
-                <w:szCs w:val="12"/>
-              </w:rPr>
-            </w:pPr>
-            <w:r>
-              <w:rPr>
-                <w:sz w:val="12"/>
-                <w:szCs w:val="12"/>
-                <w:lang w:val="vi-VN"/>
-              </w:rPr>
-              <w:t>/get</w:t>
-            </w:r>
-            <w:r>
-              <w:rPr>
-                <w:sz w:val="12"/>
-                <w:szCs w:val="12"/>
-              </w:rPr>
-              <w:t>CourseEvaludation</w:t>
-            </w:r>
-            <w:r>
-              <w:rPr>
-                <w:sz w:val="12"/>
-                <w:szCs w:val="12"/>
-                <w:lang w:val="vi-VN"/>
-              </w:rPr>
-              <w:t>s</w:t>
-            </w:r>
-          </w:p>
-        </w:tc>
-        <w:tc>
-          <w:tcPr>
-            <w:tcW w:w="613" w:type="dxa"/>
-          </w:tcPr>
-          <w:p>
-            <w:pPr>
-              <w:pStyle w:val="oancuaDanhsach"/>
-              <w:ind w:left="0"/>
-              <w:rPr>
-                <w:sz w:val="12"/>
-                <w:szCs w:val="12"/>
-              </w:rPr>
-            </w:pPr>
-            <w:r>
-              <w:rPr>
-                <w:sz w:val="12"/>
-                <w:szCs w:val="12"/>
-              </w:rPr>
-              <w:t>Get</w:t>
-            </w:r>
-          </w:p>
-        </w:tc>
-        <w:tc>
-          <w:tcPr>
-            <w:tcW w:w="1758" w:type="dxa"/>
-          </w:tcPr>
-          <w:p>
-            <w:pPr>
-              <w:pStyle w:val="oancuaDanhsach"/>
-              <w:ind w:left="0"/>
-              <w:rPr>
-                <w:sz w:val="12"/>
-                <w:szCs w:val="12"/>
-              </w:rPr>
-            </w:pPr>
-          </w:p>
-        </w:tc>
-        <w:tc>
-          <w:tcPr>
-            <w:tcW w:w="1778" w:type="dxa"/>
-            <w:gridSpan w:val="2"/>
-          </w:tcPr>
-          <w:p>
-            <w:pPr>
-              <w:pStyle w:val="oancuaDanhsach"/>
-              <w:ind w:left="0"/>
-              <w:rPr>
-                <w:sz w:val="12"/>
-                <w:szCs w:val="12"/>
-              </w:rPr>
-            </w:pPr>
-          </w:p>
-        </w:tc>
-        <w:tc>
-          <w:tcPr>
-            <w:tcW w:w="759" w:type="dxa"/>
-          </w:tcPr>
-          <w:p>
-            <w:pPr>
-              <w:pStyle w:val="oancuaDanhsach"/>
-              <w:ind w:left="0"/>
-              <w:rPr>
-                <w:sz w:val="12"/>
-                <w:szCs w:val="12"/>
-              </w:rPr>
-            </w:pPr>
-          </w:p>
-        </w:tc>
-      </w:tr>
-      <w:tr>
-        <w:tc>
-          <w:tcPr>
-            <w:tcW w:w="631" w:type="dxa"/>
-            <w:vMerge/>
-          </w:tcPr>
-          <w:p>
-            <w:pPr>
-              <w:pStyle w:val="oancuaDanhsach"/>
-              <w:ind w:left="0"/>
-              <w:rPr>
-                <w:sz w:val="12"/>
-                <w:szCs w:val="12"/>
-              </w:rPr>
-            </w:pPr>
-          </w:p>
-        </w:tc>
-        <w:tc>
-          <w:tcPr>
-            <w:tcW w:w="921" w:type="dxa"/>
-            <w:vMerge/>
-          </w:tcPr>
-          <w:p>
-            <w:pPr>
-              <w:pStyle w:val="oancuaDanhsach"/>
-              <w:ind w:left="0"/>
-              <w:rPr>
-                <w:sz w:val="12"/>
-                <w:szCs w:val="12"/>
-              </w:rPr>
-            </w:pPr>
-          </w:p>
-        </w:tc>
-        <w:tc>
-          <w:tcPr>
-            <w:tcW w:w="2170" w:type="dxa"/>
-          </w:tcPr>
-          <w:p>
-            <w:pPr>
-              <w:pStyle w:val="oancuaDanhsach"/>
-              <w:ind w:left="0"/>
-              <w:rPr>
-                <w:sz w:val="12"/>
-                <w:szCs w:val="12"/>
-              </w:rPr>
-            </w:pPr>
-            <w:r>
-              <w:rPr>
-                <w:sz w:val="12"/>
-                <w:szCs w:val="12"/>
-              </w:rPr>
-              <w:t>/course</w:t>
-            </w:r>
-            <w:r>
-              <w:rPr>
-                <w:sz w:val="12"/>
-                <w:szCs w:val="12"/>
-                <w:lang w:val="vi-VN"/>
-              </w:rPr>
-              <w:t>?</w:t>
-            </w:r>
-          </w:p>
-        </w:tc>
-        <w:tc>
-          <w:tcPr>
-            <w:tcW w:w="613" w:type="dxa"/>
-          </w:tcPr>
-          <w:p>
-            <w:pPr>
-              <w:pStyle w:val="oancuaDanhsach"/>
-              <w:ind w:left="0"/>
-              <w:rPr>
-                <w:sz w:val="12"/>
-                <w:szCs w:val="12"/>
-              </w:rPr>
-            </w:pPr>
-            <w:r>
-              <w:rPr>
-                <w:sz w:val="12"/>
-                <w:szCs w:val="12"/>
-              </w:rPr>
-              <w:t>Get</w:t>
-            </w:r>
-          </w:p>
-        </w:tc>
-        <w:tc>
-          <w:tcPr>
-            <w:tcW w:w="1758" w:type="dxa"/>
-          </w:tcPr>
-          <w:p>
-            <w:pPr>
-              <w:pStyle w:val="oancuaDanhsach"/>
-              <w:ind w:left="0"/>
-              <w:rPr>
-                <w:sz w:val="12"/>
-                <w:szCs w:val="12"/>
-              </w:rPr>
-            </w:pPr>
-          </w:p>
-        </w:tc>
-        <w:tc>
-          <w:tcPr>
-            <w:tcW w:w="1778" w:type="dxa"/>
-            <w:gridSpan w:val="2"/>
-          </w:tcPr>
-          <w:p>
-            <w:pPr>
-              <w:pStyle w:val="oancuaDanhsach"/>
-              <w:ind w:left="0"/>
-              <w:rPr>
-                <w:sz w:val="12"/>
-                <w:szCs w:val="12"/>
-              </w:rPr>
-            </w:pPr>
-          </w:p>
-        </w:tc>
-        <w:tc>
-          <w:tcPr>
-            <w:tcW w:w="759" w:type="dxa"/>
-          </w:tcPr>
-          <w:p>
-            <w:pPr>
-              <w:pStyle w:val="oancuaDanhsach"/>
-              <w:ind w:left="0"/>
-              <w:rPr>
-                <w:sz w:val="12"/>
-                <w:szCs w:val="12"/>
-              </w:rPr>
-            </w:pPr>
-          </w:p>
-        </w:tc>
-      </w:tr>
-      <w:tr>
-        <w:tc>
-          <w:tcPr>
-            <w:tcW w:w="631" w:type="dxa"/>
-            <w:vMerge/>
-          </w:tcPr>
-          <w:p>
-            <w:pPr>
-              <w:pStyle w:val="oancuaDanhsach"/>
-              <w:ind w:left="0"/>
-              <w:rPr>
-                <w:sz w:val="12"/>
-                <w:szCs w:val="12"/>
-              </w:rPr>
-            </w:pPr>
-          </w:p>
-        </w:tc>
-        <w:tc>
-          <w:tcPr>
-            <w:tcW w:w="921" w:type="dxa"/>
-            <w:vMerge/>
-          </w:tcPr>
-          <w:p>
-            <w:pPr>
-              <w:pStyle w:val="oancuaDanhsach"/>
-              <w:ind w:left="0"/>
-              <w:rPr>
-                <w:sz w:val="12"/>
-                <w:szCs w:val="12"/>
-              </w:rPr>
-            </w:pPr>
-          </w:p>
-        </w:tc>
-        <w:tc>
-          <w:tcPr>
-            <w:tcW w:w="2170" w:type="dxa"/>
-          </w:tcPr>
-          <w:p>
-            <w:pPr>
-              <w:pStyle w:val="oancuaDanhsach"/>
-              <w:ind w:left="0"/>
-              <w:rPr>
-                <w:sz w:val="12"/>
-                <w:szCs w:val="12"/>
-              </w:rPr>
-            </w:pPr>
-            <w:r>
-              <w:rPr>
-                <w:sz w:val="12"/>
-                <w:szCs w:val="12"/>
-              </w:rPr>
-              <w:t>/getCourseSuggesstion? studentId=””</w:t>
-            </w:r>
-          </w:p>
-        </w:tc>
-        <w:tc>
-          <w:tcPr>
-            <w:tcW w:w="613" w:type="dxa"/>
-          </w:tcPr>
-          <w:p>
-            <w:pPr>
-              <w:pStyle w:val="oancuaDanhsach"/>
-              <w:ind w:left="0"/>
-              <w:rPr>
-                <w:sz w:val="12"/>
-                <w:szCs w:val="12"/>
-              </w:rPr>
-            </w:pPr>
-            <w:r>
-              <w:rPr>
-                <w:sz w:val="12"/>
-                <w:szCs w:val="12"/>
-              </w:rPr>
-              <w:t>Get</w:t>
-            </w:r>
-          </w:p>
-        </w:tc>
-        <w:tc>
-          <w:tcPr>
-            <w:tcW w:w="1758" w:type="dxa"/>
-          </w:tcPr>
-          <w:p>
-            <w:pPr>
-              <w:pStyle w:val="oancuaDanhsach"/>
-              <w:ind w:left="0"/>
-              <w:rPr>
-                <w:sz w:val="12"/>
-                <w:szCs w:val="12"/>
-              </w:rPr>
-            </w:pPr>
-            <w:r>
-              <w:rPr>
-                <w:sz w:val="12"/>
-                <w:szCs w:val="12"/>
-              </w:rPr>
-              <w:t>Params:</w:t>
-            </w:r>
-          </w:p>
-          <w:p>
-            <w:pPr>
-              <w:pStyle w:val="oancuaDanhsach"/>
-              <w:ind w:left="0"/>
-              <w:rPr>
-                <w:sz w:val="12"/>
-                <w:szCs w:val="12"/>
-              </w:rPr>
-            </w:pPr>
-            <w:r>
-              <w:rPr>
-                <w:sz w:val="12"/>
-                <w:szCs w:val="12"/>
-              </w:rPr>
-              <w:t>studentId:number</w:t>
-            </w:r>
-          </w:p>
-        </w:tc>
-        <w:tc>
-          <w:tcPr>
-            <w:tcW w:w="1778" w:type="dxa"/>
-            <w:gridSpan w:val="2"/>
-          </w:tcPr>
-          <w:p>
-            <w:pPr>
-              <w:pStyle w:val="oancuaDanhsach"/>
-              <w:ind w:left="0"/>
-              <w:rPr>
-                <w:sz w:val="12"/>
-                <w:szCs w:val="12"/>
-              </w:rPr>
-            </w:pPr>
-          </w:p>
-        </w:tc>
-        <w:tc>
-          <w:tcPr>
-            <w:tcW w:w="759" w:type="dxa"/>
-          </w:tcPr>
-          <w:p>
-            <w:pPr>
-              <w:pStyle w:val="oancuaDanhsach"/>
-              <w:ind w:left="0"/>
-              <w:rPr>
-                <w:sz w:val="12"/>
-                <w:szCs w:val="12"/>
-              </w:rPr>
-            </w:pPr>
-          </w:p>
-        </w:tc>
-      </w:tr>
-      <w:tr>
-        <w:tc>
-          <w:tcPr>
-            <w:tcW w:w="631" w:type="dxa"/>
-            <w:vMerge/>
-          </w:tcPr>
-          <w:p>
-            <w:pPr>
-              <w:pStyle w:val="oancuaDanhsach"/>
-              <w:ind w:left="0"/>
-              <w:rPr>
-                <w:sz w:val="12"/>
-                <w:szCs w:val="12"/>
-              </w:rPr>
-            </w:pPr>
-          </w:p>
-        </w:tc>
-        <w:tc>
-          <w:tcPr>
-            <w:tcW w:w="921" w:type="dxa"/>
-            <w:vMerge/>
-          </w:tcPr>
-          <w:p>
-            <w:pPr>
-              <w:pStyle w:val="oancuaDanhsach"/>
-              <w:ind w:left="0"/>
-              <w:rPr>
-                <w:sz w:val="12"/>
-                <w:szCs w:val="12"/>
-              </w:rPr>
-            </w:pPr>
-          </w:p>
-        </w:tc>
-        <w:tc>
-          <w:tcPr>
-            <w:tcW w:w="2170" w:type="dxa"/>
-          </w:tcPr>
-          <w:p>
-            <w:pPr>
-              <w:pStyle w:val="oancuaDanhsach"/>
-              <w:ind w:left="0"/>
-              <w:rPr>
-                <w:sz w:val="12"/>
-                <w:szCs w:val="12"/>
-              </w:rPr>
-            </w:pPr>
-            <w:r>
-              <w:rPr>
-                <w:sz w:val="12"/>
-                <w:szCs w:val="12"/>
-              </w:rPr>
-              <w:t>/getRelatedCourse?courseId</w:t>
-            </w:r>
-          </w:p>
-        </w:tc>
-        <w:tc>
-          <w:tcPr>
-            <w:tcW w:w="613" w:type="dxa"/>
-          </w:tcPr>
-          <w:p>
-            <w:pPr>
-              <w:pStyle w:val="oancuaDanhsach"/>
-              <w:ind w:left="0"/>
-              <w:rPr>
-                <w:sz w:val="12"/>
-                <w:szCs w:val="12"/>
-              </w:rPr>
-            </w:pPr>
-            <w:r>
-              <w:rPr>
-                <w:sz w:val="12"/>
-                <w:szCs w:val="12"/>
-              </w:rPr>
-              <w:t>Get</w:t>
-            </w:r>
-          </w:p>
-        </w:tc>
-        <w:tc>
-          <w:tcPr>
-            <w:tcW w:w="1758" w:type="dxa"/>
-          </w:tcPr>
-          <w:p>
-            <w:pPr>
-              <w:pStyle w:val="oancuaDanhsach"/>
-              <w:ind w:left="0"/>
-              <w:rPr>
-                <w:sz w:val="12"/>
-                <w:szCs w:val="12"/>
-              </w:rPr>
-            </w:pPr>
-            <w:r>
-              <w:rPr>
-                <w:sz w:val="12"/>
-                <w:szCs w:val="12"/>
-              </w:rPr>
-              <w:t>Params:</w:t>
-            </w:r>
-          </w:p>
-          <w:p>
-            <w:pPr>
-              <w:pStyle w:val="oancuaDanhsach"/>
-              <w:ind w:left="0"/>
-              <w:rPr>
-                <w:sz w:val="12"/>
-                <w:szCs w:val="12"/>
-              </w:rPr>
-            </w:pPr>
-            <w:r>
-              <w:rPr>
-                <w:sz w:val="12"/>
-                <w:szCs w:val="12"/>
-              </w:rPr>
-              <w:t>courseId: number</w:t>
-            </w:r>
-          </w:p>
-        </w:tc>
-        <w:tc>
-          <w:tcPr>
-            <w:tcW w:w="1778" w:type="dxa"/>
-            <w:gridSpan w:val="2"/>
-          </w:tcPr>
-          <w:p>
-            <w:pPr>
-              <w:pStyle w:val="oancuaDanhsach"/>
-              <w:ind w:left="0"/>
-              <w:rPr>
-                <w:sz w:val="12"/>
-                <w:szCs w:val="12"/>
-              </w:rPr>
-            </w:pPr>
-          </w:p>
-        </w:tc>
-        <w:tc>
-          <w:tcPr>
-            <w:tcW w:w="759" w:type="dxa"/>
-          </w:tcPr>
-          <w:p>
-            <w:pPr>
-              <w:pStyle w:val="oancuaDanhsach"/>
-              <w:ind w:left="0"/>
-              <w:rPr>
-                <w:sz w:val="12"/>
-                <w:szCs w:val="12"/>
-              </w:rPr>
-            </w:pPr>
-          </w:p>
-        </w:tc>
-      </w:tr>
-      <w:tr>
-        <w:tc>
-          <w:tcPr>
-            <w:tcW w:w="631" w:type="dxa"/>
-          </w:tcPr>
-          <w:p>
-            <w:pPr>
-              <w:pStyle w:val="oancuaDanhsach"/>
-              <w:ind w:left="0"/>
-              <w:rPr>
-                <w:sz w:val="12"/>
-                <w:szCs w:val="12"/>
-              </w:rPr>
-            </w:pPr>
-          </w:p>
-        </w:tc>
-        <w:tc>
-          <w:tcPr>
-            <w:tcW w:w="921" w:type="dxa"/>
-          </w:tcPr>
-          <w:p>
-            <w:pPr>
-              <w:pStyle w:val="oancuaDanhsach"/>
-              <w:ind w:left="0"/>
-              <w:rPr>
-                <w:sz w:val="12"/>
-                <w:szCs w:val="12"/>
-              </w:rPr>
-            </w:pPr>
-          </w:p>
-        </w:tc>
-        <w:tc>
-          <w:tcPr>
-            <w:tcW w:w="2170" w:type="dxa"/>
+          </w:tcPr>
+          <w:p>
+            <w:pPr>
+              <w:pStyle w:val="oancuaDanhsach"/>
+              <w:ind w:left="0"/>
+              <w:rPr>
+                <w:sz w:val="12"/>
+                <w:szCs w:val="12"/>
+              </w:rPr>
+            </w:pPr>
+          </w:p>
+        </w:tc>
+        <w:tc>
+          <w:tcPr>
+            <w:tcW w:w="894" w:type="dxa"/>
+          </w:tcPr>
+          <w:p>
+            <w:pPr>
+              <w:pStyle w:val="oancuaDanhsach"/>
+              <w:ind w:left="0"/>
+              <w:rPr>
+                <w:sz w:val="12"/>
+                <w:szCs w:val="12"/>
+              </w:rPr>
+            </w:pPr>
+          </w:p>
+        </w:tc>
+        <w:tc>
+          <w:tcPr>
+            <w:tcW w:w="2197" w:type="dxa"/>
           </w:tcPr>
           <w:p>
             <w:pPr>

</xml_diff>